<commit_message>
Explosion Generator 2014 12 25 First and Third Person Camera Combined (incompleted)
</commit_message>
<xml_diff>
--- a/notes/6 Third Person POV.docx
+++ b/notes/6 Third Person POV.docx
@@ -6,14 +6,27 @@
       <w:pPr>
         <w:spacing w:after="0" w:line="240" w:lineRule="auto"/>
       </w:pPr>
-      <w:hyperlink r:id="rId8" w:history="1">
-        <w:r>
-          <w:rPr>
-            <w:rStyle w:val="Hyperlink"/>
-          </w:rPr>
-          <w:t>http://www.dhpoware.com/demos/index.html</w:t>
-        </w:r>
-      </w:hyperlink>
+      <w:r>
+        <w:fldChar w:fldCharType="begin"/>
+      </w:r>
+      <w:r>
+        <w:instrText xml:space="preserve"> HYPERLINK "http://www.dhpoware.com/demos/index.html" </w:instrText>
+      </w:r>
+      <w:r>
+        <w:fldChar w:fldCharType="separate"/>
+      </w:r>
+      <w:r>
+        <w:rPr>
+          <w:rStyle w:val="Hyperlink"/>
+        </w:rPr>
+        <w:t>http://www.dhpoware.com/demos/index.html</w:t>
+      </w:r>
+      <w:r>
+        <w:rPr>
+          <w:rStyle w:val="Hyperlink"/>
+        </w:rPr>
+        <w:fldChar w:fldCharType="end"/>
+      </w:r>
     </w:p>
     <w:p>
       <w:pPr>
@@ -211,12 +224,14 @@
       <w:pPr>
         <w:spacing w:after="0" w:line="240" w:lineRule="auto"/>
       </w:pPr>
+      <w:proofErr w:type="gramStart"/>
       <w:r>
         <w:rPr>
           <w:b/>
         </w:rPr>
         <w:t>Gimbal lock</w:t>
       </w:r>
+      <w:proofErr w:type="gramEnd"/>
       <w:r>
         <w:rPr>
           <w:b/>
@@ -276,7 +291,7 @@
       <w:pPr>
         <w:spacing w:after="0" w:line="240" w:lineRule="auto"/>
       </w:pPr>
-      <w:hyperlink r:id="rId9" w:history="1">
+      <w:hyperlink r:id="rId8" w:history="1">
         <w:r>
           <w:rPr>
             <w:rStyle w:val="Hyperlink"/>
@@ -301,7 +316,15 @@
         <w:t>Apparently</w:t>
       </w:r>
       <w:r>
-        <w:t xml:space="preserve"> John Carmack said: You will eventually regret any use of Euler angles</w:t>
+        <w:t xml:space="preserve"> John </w:t>
+      </w:r>
+      <w:proofErr w:type="spellStart"/>
+      <w:r>
+        <w:t>Carmack</w:t>
+      </w:r>
+      <w:proofErr w:type="spellEnd"/>
+      <w:r>
+        <w:t xml:space="preserve"> said: You will eventually regret any use of Euler angles</w:t>
       </w:r>
     </w:p>
     <w:p>
@@ -315,6 +338,7 @@
           <w:shd w:val="clear" w:color="auto" w:fill="FFFFFF"/>
         </w:rPr>
       </w:pPr>
+      <w:proofErr w:type="gramStart"/>
       <w:r>
         <w:rPr>
           <w:rFonts w:ascii="Helvetica" w:hAnsi="Helvetica" w:cs="Helvetica"/>
@@ -323,9 +347,20 @@
           <w:szCs w:val="20"/>
           <w:shd w:val="clear" w:color="auto" w:fill="FFFFFF"/>
         </w:rPr>
-        <w:t xml:space="preserve">source: </w:t>
-      </w:r>
-      <w:hyperlink r:id="rId10" w:history="1">
+        <w:t>source</w:t>
+      </w:r>
+      <w:proofErr w:type="gramEnd"/>
+      <w:r>
+        <w:rPr>
+          <w:rFonts w:ascii="Helvetica" w:hAnsi="Helvetica" w:cs="Helvetica"/>
+          <w:color w:val="444444"/>
+          <w:sz w:val="20"/>
+          <w:szCs w:val="20"/>
+          <w:shd w:val="clear" w:color="auto" w:fill="FFFFFF"/>
+        </w:rPr>
+        <w:t xml:space="preserve">: </w:t>
+      </w:r>
+      <w:hyperlink r:id="rId9" w:history="1">
         <w:r>
           <w:rPr>
             <w:rStyle w:val="Hyperlink"/>
@@ -409,7 +444,29 @@
           <w:szCs w:val="20"/>
           <w:shd w:val="clear" w:color="auto" w:fill="FFFFFF"/>
         </w:rPr>
-        <w:t xml:space="preserve"> In 3D always go with Matrices and Quaternions!</w:t>
+        <w:t xml:space="preserve"> </w:t>
+      </w:r>
+      <w:proofErr w:type="gramStart"/>
+      <w:r>
+        <w:rPr>
+          <w:rFonts w:ascii="Helvetica" w:hAnsi="Helvetica" w:cs="Helvetica"/>
+          <w:color w:val="444444"/>
+          <w:sz w:val="20"/>
+          <w:szCs w:val="20"/>
+          <w:shd w:val="clear" w:color="auto" w:fill="FFFFFF"/>
+        </w:rPr>
+        <w:t>In</w:t>
+      </w:r>
+      <w:proofErr w:type="gramEnd"/>
+      <w:r>
+        <w:rPr>
+          <w:rFonts w:ascii="Helvetica" w:hAnsi="Helvetica" w:cs="Helvetica"/>
+          <w:color w:val="444444"/>
+          <w:sz w:val="20"/>
+          <w:szCs w:val="20"/>
+          <w:shd w:val="clear" w:color="auto" w:fill="FFFFFF"/>
+        </w:rPr>
+        <w:t xml:space="preserve"> 3D always go with Matrices and Quaternions!</w:t>
       </w:r>
     </w:p>
     <w:p>
@@ -495,7 +552,7 @@
       <w:pPr>
         <w:spacing w:after="0" w:line="240" w:lineRule="auto"/>
       </w:pPr>
-      <w:hyperlink r:id="rId11" w:history="1">
+      <w:hyperlink r:id="rId10" w:history="1">
         <w:r>
           <w:rPr>
             <w:rStyle w:val="Hyperlink"/>
@@ -547,6 +604,51 @@
             <wp:extent cx="4197158" cy="2405743"/>
             <wp:effectExtent l="0" t="0" r="0" b="0"/>
             <wp:docPr id="1" name="Picture 1"/>
+            <wp:cNvGraphicFramePr>
+              <a:graphicFrameLocks xmlns:a="http://schemas.openxmlformats.org/drawingml/2006/main" noChangeAspect="1"/>
+            </wp:cNvGraphicFramePr>
+            <a:graphic xmlns:a="http://schemas.openxmlformats.org/drawingml/2006/main">
+              <a:graphicData uri="http://schemas.openxmlformats.org/drawingml/2006/picture">
+                <pic:pic xmlns:pic="http://schemas.openxmlformats.org/drawingml/2006/picture">
+                  <pic:nvPicPr>
+                    <pic:cNvPr id="0" name=""/>
+                    <pic:cNvPicPr/>
+                  </pic:nvPicPr>
+                  <pic:blipFill>
+                    <a:blip r:embed="rId11"/>
+                    <a:stretch>
+                      <a:fillRect/>
+                    </a:stretch>
+                  </pic:blipFill>
+                  <pic:spPr>
+                    <a:xfrm>
+                      <a:off x="0" y="0"/>
+                      <a:ext cx="4197158" cy="2405743"/>
+                    </a:xfrm>
+                    <a:prstGeom prst="rect">
+                      <a:avLst/>
+                    </a:prstGeom>
+                  </pic:spPr>
+                </pic:pic>
+              </a:graphicData>
+            </a:graphic>
+          </wp:inline>
+        </w:drawing>
+      </w:r>
+    </w:p>
+    <w:p>
+      <w:pPr>
+        <w:spacing w:after="0" w:line="240" w:lineRule="auto"/>
+      </w:pPr>
+      <w:r>
+        <w:rPr>
+          <w:noProof/>
+        </w:rPr>
+        <w:drawing>
+          <wp:inline distT="0" distB="0" distL="0" distR="0" wp14:anchorId="788C4922" wp14:editId="692FBF6B">
+            <wp:extent cx="4366108" cy="3298371"/>
+            <wp:effectExtent l="0" t="0" r="0" b="0"/>
+            <wp:docPr id="6" name="Picture 6"/>
             <wp:cNvGraphicFramePr>
               <a:graphicFrameLocks xmlns:a="http://schemas.openxmlformats.org/drawingml/2006/main" noChangeAspect="1"/>
             </wp:cNvGraphicFramePr>
@@ -566,7 +668,7 @@
                   <pic:spPr>
                     <a:xfrm>
                       <a:off x="0" y="0"/>
-                      <a:ext cx="4197158" cy="2405743"/>
+                      <a:ext cx="4371142" cy="3302174"/>
                     </a:xfrm>
                     <a:prstGeom prst="rect">
                       <a:avLst/>
@@ -584,14 +686,113 @@
         <w:spacing w:after="0" w:line="240" w:lineRule="auto"/>
       </w:pPr>
       <w:r>
+        <w:t xml:space="preserve">This means the rotation order is </w:t>
+      </w:r>
+    </w:p>
+    <w:p>
+      <w:pPr>
+        <w:pStyle w:val="ListParagraph"/>
+        <w:numPr>
+          <w:ilvl w:val="0"/>
+          <w:numId w:val="2"/>
+        </w:numPr>
+        <w:spacing w:after="0" w:line="240" w:lineRule="auto"/>
+      </w:pPr>
+      <w:r>
+        <w:t>Y</w:t>
+      </w:r>
+    </w:p>
+    <w:p>
+      <w:pPr>
+        <w:pStyle w:val="ListParagraph"/>
+        <w:numPr>
+          <w:ilvl w:val="0"/>
+          <w:numId w:val="2"/>
+        </w:numPr>
+        <w:spacing w:after="0" w:line="240" w:lineRule="auto"/>
+      </w:pPr>
+      <w:r>
+        <w:t>X</w:t>
+      </w:r>
+    </w:p>
+    <w:p>
+      <w:pPr>
+        <w:pStyle w:val="ListParagraph"/>
+        <w:numPr>
+          <w:ilvl w:val="0"/>
+          <w:numId w:val="2"/>
+        </w:numPr>
+        <w:spacing w:after="0" w:line="240" w:lineRule="auto"/>
+      </w:pPr>
+      <w:r>
+        <w:t>Z</w:t>
+      </w:r>
+    </w:p>
+    <w:p>
+      <w:pPr>
+        <w:spacing w:after="0" w:line="240" w:lineRule="auto"/>
+      </w:pPr>
+      <w:r>
+        <w:t>Since y is first, everything rotates with the Y arm</w:t>
+      </w:r>
+      <w:r>
+        <w:t>, if y changes, x and z will change as well</w:t>
+      </w:r>
+    </w:p>
+    <w:p>
+      <w:pPr>
+        <w:spacing w:after="0" w:line="240" w:lineRule="auto"/>
+      </w:pPr>
+      <w:r>
+        <w:t xml:space="preserve">Rotating Z </w:t>
+      </w:r>
+      <w:r>
+        <w:t>affects</w:t>
+      </w:r>
+      <w:r>
+        <w:t xml:space="preserve"> the arrow </w:t>
+      </w:r>
+      <w:proofErr w:type="spellStart"/>
+      <w:r>
+        <w:t>cuz</w:t>
+      </w:r>
+      <w:proofErr w:type="spellEnd"/>
+      <w:r>
+        <w:t xml:space="preserve"> it’s the last in the rotation order</w:t>
+      </w:r>
+    </w:p>
+    <w:p>
+      <w:pPr>
+        <w:spacing w:after="0" w:line="240" w:lineRule="auto"/>
+      </w:pPr>
+    </w:p>
+    <w:p>
+      <w:pPr>
+        <w:spacing w:after="0" w:line="240" w:lineRule="auto"/>
+      </w:pPr>
+      <w:r>
+        <w:lastRenderedPageBreak/>
+        <w:t>So rotating X will rotate Z with you, so it’s possible that Z and Y will be aligned by rotating X arm</w:t>
+      </w:r>
+    </w:p>
+    <w:p>
+      <w:pPr>
+        <w:spacing w:after="0" w:line="240" w:lineRule="auto"/>
+      </w:pPr>
+    </w:p>
+    <w:p>
+      <w:pPr>
+        <w:spacing w:after="0" w:line="240" w:lineRule="auto"/>
+      </w:pPr>
+      <w:r>
         <w:rPr>
           <w:noProof/>
         </w:rPr>
         <w:drawing>
-          <wp:inline distT="0" distB="0" distL="0" distR="0" wp14:anchorId="788C4922" wp14:editId="692FBF6B">
-            <wp:extent cx="4366108" cy="3298371"/>
+          <wp:inline distT="0" distB="0" distL="0" distR="0" wp14:anchorId="7EBFA56C" wp14:editId="1D66C89C">
+            <wp:extent cx="5943600" cy="4206240"/>
             <wp:effectExtent l="0" t="0" r="0" b="0"/>
-            <wp:docPr id="6" name="Picture 6"/>
+            <wp:docPr id="7" name="Picture 7"/>
             <wp:cNvGraphicFramePr>
               <a:graphicFrameLocks xmlns:a="http://schemas.openxmlformats.org/drawingml/2006/main" noChangeAspect="1"/>
             </wp:cNvGraphicFramePr>
@@ -611,142 +812,6 @@
                   <pic:spPr>
                     <a:xfrm>
                       <a:off x="0" y="0"/>
-                      <a:ext cx="4371142" cy="3302174"/>
-                    </a:xfrm>
-                    <a:prstGeom prst="rect">
-                      <a:avLst/>
-                    </a:prstGeom>
-                  </pic:spPr>
-                </pic:pic>
-              </a:graphicData>
-            </a:graphic>
-          </wp:inline>
-        </w:drawing>
-      </w:r>
-    </w:p>
-    <w:p>
-      <w:pPr>
-        <w:spacing w:after="0" w:line="240" w:lineRule="auto"/>
-      </w:pPr>
-      <w:r>
-        <w:t xml:space="preserve">This means the rotation order is </w:t>
-      </w:r>
-    </w:p>
-    <w:p>
-      <w:pPr>
-        <w:pStyle w:val="ListParagraph"/>
-        <w:numPr>
-          <w:ilvl w:val="0"/>
-          <w:numId w:val="2"/>
-        </w:numPr>
-        <w:spacing w:after="0" w:line="240" w:lineRule="auto"/>
-      </w:pPr>
-      <w:r>
-        <w:t>Y</w:t>
-      </w:r>
-    </w:p>
-    <w:p>
-      <w:pPr>
-        <w:pStyle w:val="ListParagraph"/>
-        <w:numPr>
-          <w:ilvl w:val="0"/>
-          <w:numId w:val="2"/>
-        </w:numPr>
-        <w:spacing w:after="0" w:line="240" w:lineRule="auto"/>
-      </w:pPr>
-      <w:r>
-        <w:t>X</w:t>
-      </w:r>
-    </w:p>
-    <w:p>
-      <w:pPr>
-        <w:pStyle w:val="ListParagraph"/>
-        <w:numPr>
-          <w:ilvl w:val="0"/>
-          <w:numId w:val="2"/>
-        </w:numPr>
-        <w:spacing w:after="0" w:line="240" w:lineRule="auto"/>
-      </w:pPr>
-      <w:r>
-        <w:t>Z</w:t>
-      </w:r>
-    </w:p>
-    <w:p>
-      <w:pPr>
-        <w:spacing w:after="0" w:line="240" w:lineRule="auto"/>
-      </w:pPr>
-      <w:r>
-        <w:t>Since y is first, everything rotates with the Y arm</w:t>
-      </w:r>
-      <w:r>
-        <w:t>, if y changes, x and z will change as well</w:t>
-      </w:r>
-    </w:p>
-    <w:p>
-      <w:pPr>
-        <w:spacing w:after="0" w:line="240" w:lineRule="auto"/>
-      </w:pPr>
-      <w:r>
-        <w:t xml:space="preserve">Rotating Z </w:t>
-      </w:r>
-      <w:r>
-        <w:t>affects</w:t>
-      </w:r>
-      <w:r>
-        <w:t xml:space="preserve"> the arrow cuz it’s the last in the rotation order</w:t>
-      </w:r>
-    </w:p>
-    <w:p>
-      <w:pPr>
-        <w:spacing w:after="0" w:line="240" w:lineRule="auto"/>
-      </w:pPr>
-    </w:p>
-    <w:p>
-      <w:pPr>
-        <w:spacing w:after="0" w:line="240" w:lineRule="auto"/>
-      </w:pPr>
-      <w:r>
-        <w:lastRenderedPageBreak/>
-        <w:t>So rotating X will rotate Z with you, so it’s possible that Z and Y will be aligned by rotating X arm</w:t>
-      </w:r>
-    </w:p>
-    <w:p>
-      <w:pPr>
-        <w:spacing w:after="0" w:line="240" w:lineRule="auto"/>
-      </w:pPr>
-    </w:p>
-    <w:p>
-      <w:pPr>
-        <w:spacing w:after="0" w:line="240" w:lineRule="auto"/>
-      </w:pPr>
-      <w:r>
-        <w:rPr>
-          <w:noProof/>
-        </w:rPr>
-        <w:drawing>
-          <wp:inline distT="0" distB="0" distL="0" distR="0" wp14:anchorId="7EBFA56C" wp14:editId="1D66C89C">
-            <wp:extent cx="5943600" cy="4206240"/>
-            <wp:effectExtent l="0" t="0" r="0" b="0"/>
-            <wp:docPr id="7" name="Picture 7"/>
-            <wp:cNvGraphicFramePr>
-              <a:graphicFrameLocks xmlns:a="http://schemas.openxmlformats.org/drawingml/2006/main" noChangeAspect="1"/>
-            </wp:cNvGraphicFramePr>
-            <a:graphic xmlns:a="http://schemas.openxmlformats.org/drawingml/2006/main">
-              <a:graphicData uri="http://schemas.openxmlformats.org/drawingml/2006/picture">
-                <pic:pic xmlns:pic="http://schemas.openxmlformats.org/drawingml/2006/picture">
-                  <pic:nvPicPr>
-                    <pic:cNvPr id="0" name=""/>
-                    <pic:cNvPicPr/>
-                  </pic:nvPicPr>
-                  <pic:blipFill>
-                    <a:blip r:embed="rId14"/>
-                    <a:stretch>
-                      <a:fillRect/>
-                    </a:stretch>
-                  </pic:blipFill>
-                  <pic:spPr>
-                    <a:xfrm>
-                      <a:off x="0" y="0"/>
                       <a:ext cx="5943600" cy="4206240"/>
                     </a:xfrm>
                     <a:prstGeom prst="rect">
@@ -961,8 +1026,16 @@
         <w:rPr>
           <w:b/>
         </w:rPr>
-        <w:t xml:space="preserve"> camera</w:t>
-      </w:r>
+        <w:t xml:space="preserve"> </w:t>
+      </w:r>
+      <w:proofErr w:type="gramStart"/>
+      <w:r>
+        <w:rPr>
+          <w:b/>
+        </w:rPr>
+        <w:t>camera</w:t>
+      </w:r>
+      <w:proofErr w:type="gramEnd"/>
     </w:p>
     <w:p>
       <w:pPr>
@@ -999,7 +1072,7 @@
                     <pic:cNvPicPr/>
                   </pic:nvPicPr>
                   <pic:blipFill>
-                    <a:blip r:embed="rId15">
+                    <a:blip r:embed="rId14">
                       <a:extLst>
                         <a:ext uri="{28A0092B-C50C-407E-A947-70E740481C1C}">
                           <a14:useLocalDpi xmlns:a14="http://schemas.microsoft.com/office/drawing/2010/main" val="0"/>
@@ -1059,7 +1132,7 @@
                     <pic:cNvPicPr/>
                   </pic:nvPicPr>
                   <pic:blipFill>
-                    <a:blip r:embed="rId16">
+                    <a:blip r:embed="rId15">
                       <a:extLst>
                         <a:ext uri="{28A0092B-C50C-407E-A947-70E740481C1C}">
                           <a14:useLocalDpi xmlns:a14="http://schemas.microsoft.com/office/drawing/2010/main" val="0"/>
@@ -1172,8 +1245,13 @@
       <w:pPr>
         <w:spacing w:after="0" w:line="240" w:lineRule="auto"/>
       </w:pPr>
-      <w:r>
-        <w:t>x axis pitch, red</w:t>
+      <w:proofErr w:type="gramStart"/>
+      <w:r>
+        <w:t>x</w:t>
+      </w:r>
+      <w:proofErr w:type="gramEnd"/>
+      <w:r>
+        <w:t xml:space="preserve"> axis pitch, red</w:t>
       </w:r>
       <w:r>
         <w:tab/>
@@ -1187,8 +1265,13 @@
       <w:pPr>
         <w:spacing w:after="0" w:line="240" w:lineRule="auto"/>
       </w:pPr>
-      <w:r>
-        <w:t>y axis yaw, green,</w:t>
+      <w:proofErr w:type="gramStart"/>
+      <w:r>
+        <w:t>y</w:t>
+      </w:r>
+      <w:proofErr w:type="gramEnd"/>
+      <w:r>
+        <w:t xml:space="preserve"> axis yaw, green,</w:t>
       </w:r>
       <w:r>
         <w:tab/>
@@ -1199,8 +1282,13 @@
       <w:pPr>
         <w:spacing w:after="0" w:line="240" w:lineRule="auto"/>
       </w:pPr>
-      <w:r>
-        <w:t>z axis row, blue</w:t>
+      <w:proofErr w:type="gramStart"/>
+      <w:r>
+        <w:t>z</w:t>
+      </w:r>
+      <w:proofErr w:type="gramEnd"/>
+      <w:r>
+        <w:t xml:space="preserve"> axis row, blue</w:t>
       </w:r>
       <w:r>
         <w:tab/>
@@ -1219,27 +1307,44 @@
       <w:pPr>
         <w:spacing w:after="0" w:line="240" w:lineRule="auto"/>
       </w:pPr>
-      <w:r>
-        <w:t>rotating z</w:t>
-      </w:r>
-      <w:r>
-        <w:t xml:space="preserve"> will affect x,y</w:t>
-      </w:r>
-    </w:p>
-    <w:p>
-      <w:pPr>
-        <w:spacing w:after="0" w:line="240" w:lineRule="auto"/>
-      </w:pPr>
-      <w:r>
-        <w:t>rotating y will affect x</w:t>
-      </w:r>
-    </w:p>
-    <w:p>
-      <w:pPr>
-        <w:spacing w:after="0" w:line="240" w:lineRule="auto"/>
-      </w:pPr>
-      <w:r>
-        <w:t>rotating x will affect nobody</w:t>
+      <w:proofErr w:type="gramStart"/>
+      <w:r>
+        <w:t>rotating</w:t>
+      </w:r>
+      <w:proofErr w:type="gramEnd"/>
+      <w:r>
+        <w:t xml:space="preserve"> z will affect </w:t>
+      </w:r>
+      <w:proofErr w:type="spellStart"/>
+      <w:r>
+        <w:t>x,y</w:t>
+      </w:r>
+      <w:proofErr w:type="spellEnd"/>
+    </w:p>
+    <w:p>
+      <w:pPr>
+        <w:spacing w:after="0" w:line="240" w:lineRule="auto"/>
+      </w:pPr>
+      <w:proofErr w:type="gramStart"/>
+      <w:r>
+        <w:t>rotating</w:t>
+      </w:r>
+      <w:proofErr w:type="gramEnd"/>
+      <w:r>
+        <w:t xml:space="preserve"> y will affect x</w:t>
+      </w:r>
+    </w:p>
+    <w:p>
+      <w:pPr>
+        <w:spacing w:after="0" w:line="240" w:lineRule="auto"/>
+      </w:pPr>
+      <w:proofErr w:type="gramStart"/>
+      <w:r>
+        <w:t>rotating</w:t>
+      </w:r>
+      <w:proofErr w:type="gramEnd"/>
+      <w:r>
+        <w:t xml:space="preserve"> x will affect nobody</w:t>
       </w:r>
     </w:p>
     <w:p>
@@ -1320,7 +1425,7 @@
                     <pic:cNvPicPr/>
                   </pic:nvPicPr>
                   <pic:blipFill>
-                    <a:blip r:embed="rId17">
+                    <a:blip r:embed="rId16">
                       <a:extLst>
                         <a:ext uri="{28A0092B-C50C-407E-A947-70E740481C1C}">
                           <a14:useLocalDpi xmlns:a14="http://schemas.microsoft.com/office/drawing/2010/main" val="0"/>
@@ -1380,7 +1485,7 @@
                     <pic:cNvPicPr/>
                   </pic:nvPicPr>
                   <pic:blipFill>
-                    <a:blip r:embed="rId18">
+                    <a:blip r:embed="rId17">
                       <a:extLst>
                         <a:ext uri="{28A0092B-C50C-407E-A947-70E740481C1C}">
                           <a14:useLocalDpi xmlns:a14="http://schemas.microsoft.com/office/drawing/2010/main" val="0"/>
@@ -1530,25 +1635,45 @@
         <w:spacing w:after="0" w:line="240" w:lineRule="auto"/>
       </w:pPr>
       <w:r>
-        <w:t>Rotating y</w:t>
+        <w:t xml:space="preserve">Rotating </w:t>
+      </w:r>
+      <w:proofErr w:type="spellStart"/>
+      <w:r>
+        <w:t>y</w:t>
       </w:r>
       <w:r>
         <w:t>_green</w:t>
       </w:r>
-      <w:r>
-        <w:t xml:space="preserve"> affects x,z</w:t>
-      </w:r>
-    </w:p>
-    <w:p>
-      <w:pPr>
-        <w:spacing w:after="0" w:line="240" w:lineRule="auto"/>
-      </w:pPr>
-      <w:r>
-        <w:t>Rotating x</w:t>
+      <w:proofErr w:type="spellEnd"/>
+      <w:r>
+        <w:t xml:space="preserve"> affects </w:t>
+      </w:r>
+      <w:proofErr w:type="spellStart"/>
+      <w:r>
+        <w:t>x</w:t>
+      </w:r>
+      <w:proofErr w:type="gramStart"/>
+      <w:r>
+        <w:t>,z</w:t>
+      </w:r>
+      <w:proofErr w:type="spellEnd"/>
+      <w:proofErr w:type="gramEnd"/>
+    </w:p>
+    <w:p>
+      <w:pPr>
+        <w:spacing w:after="0" w:line="240" w:lineRule="auto"/>
+      </w:pPr>
+      <w:r>
+        <w:t xml:space="preserve">Rotating </w:t>
+      </w:r>
+      <w:proofErr w:type="spellStart"/>
+      <w:r>
+        <w:t>x</w:t>
       </w:r>
       <w:r>
         <w:t>_red</w:t>
       </w:r>
+      <w:proofErr w:type="spellEnd"/>
       <w:r>
         <w:t xml:space="preserve"> affects z</w:t>
       </w:r>
@@ -1556,16 +1681,18 @@
     <w:p>
       <w:pPr>
         <w:spacing w:after="0" w:line="240" w:lineRule="auto"/>
-        <w:rPr>
-          <w:rFonts w:hint="eastAsia"/>
-        </w:rPr>
-      </w:pPr>
-      <w:r>
-        <w:t>Rotating z</w:t>
+      </w:pPr>
+      <w:r>
+        <w:t xml:space="preserve">Rotating </w:t>
+      </w:r>
+      <w:proofErr w:type="spellStart"/>
+      <w:r>
+        <w:t>z</w:t>
       </w:r>
       <w:r>
         <w:t>_blue</w:t>
       </w:r>
+      <w:proofErr w:type="spellEnd"/>
       <w:r>
         <w:t xml:space="preserve"> affects no one</w:t>
       </w:r>
@@ -1600,7 +1727,23 @@
         <w:spacing w:after="0" w:line="240" w:lineRule="auto"/>
       </w:pPr>
       <w:r>
-        <w:t>So now when we look side ways (rotating y_green), we don’t get gimbal lock</w:t>
+        <w:t xml:space="preserve">So now when we look </w:t>
+      </w:r>
+      <w:proofErr w:type="spellStart"/>
+      <w:r>
+        <w:t>side ways</w:t>
+      </w:r>
+      <w:proofErr w:type="spellEnd"/>
+      <w:r>
+        <w:t xml:space="preserve"> (rotating </w:t>
+      </w:r>
+      <w:proofErr w:type="spellStart"/>
+      <w:r>
+        <w:t>y_green</w:t>
+      </w:r>
+      <w:proofErr w:type="spellEnd"/>
+      <w:r>
+        <w:t>), we don’t get gimbal lock</w:t>
       </w:r>
     </w:p>
     <w:p>
@@ -1732,7 +1875,29 @@
         <w:rPr>
           <w:b/>
         </w:rPr>
-        <w:t>To implement gluLookAt() is the same as</w:t>
+        <w:t xml:space="preserve">To implement </w:t>
+      </w:r>
+      <w:proofErr w:type="spellStart"/>
+      <w:proofErr w:type="gramStart"/>
+      <w:r>
+        <w:rPr>
+          <w:b/>
+        </w:rPr>
+        <w:t>gluLookAt</w:t>
+      </w:r>
+      <w:proofErr w:type="spellEnd"/>
+      <w:r>
+        <w:rPr>
+          <w:b/>
+        </w:rPr>
+        <w:t>(</w:t>
+      </w:r>
+      <w:proofErr w:type="gramEnd"/>
+      <w:r>
+        <w:rPr>
+          <w:b/>
+        </w:rPr>
+        <w:t>) is the same as</w:t>
       </w:r>
     </w:p>
     <w:p>
@@ -1747,6 +1912,8 @@
           <w:szCs w:val="22"/>
         </w:rPr>
       </w:pPr>
+      <w:proofErr w:type="spellStart"/>
+      <w:proofErr w:type="gramStart"/>
       <w:r>
         <w:rPr>
           <w:rFonts w:asciiTheme="minorHAnsi" w:hAnsiTheme="minorHAnsi"/>
@@ -1754,21 +1921,19 @@
           <w:sz w:val="22"/>
           <w:szCs w:val="22"/>
         </w:rPr>
-        <w:t>glRotatef(-yAngle, 0.0f, 1.0, 0.0f);</w:t>
-      </w:r>
-    </w:p>
-    <w:p>
-      <w:pPr>
-        <w:pStyle w:val="HTMLPreformatted"/>
-        <w:spacing w:line="288" w:lineRule="atLeast"/>
-        <w:textAlignment w:val="top"/>
+        <w:t>glRotatef</w:t>
+      </w:r>
+      <w:proofErr w:type="spellEnd"/>
+      <w:r>
         <w:rPr>
           <w:rFonts w:asciiTheme="minorHAnsi" w:hAnsiTheme="minorHAnsi"/>
           <w:color w:val="333333"/>
           <w:sz w:val="22"/>
           <w:szCs w:val="22"/>
         </w:rPr>
-      </w:pPr>
+        <w:t>(</w:t>
+      </w:r>
+      <w:proofErr w:type="gramEnd"/>
       <w:r>
         <w:rPr>
           <w:rFonts w:asciiTheme="minorHAnsi" w:hAnsiTheme="minorHAnsi"/>
@@ -1776,20 +1941,9 @@
           <w:sz w:val="22"/>
           <w:szCs w:val="22"/>
         </w:rPr>
-        <w:t>glRotatef(-xAngle, 1.0f, 0.0f, 0.0f);</w:t>
-      </w:r>
-    </w:p>
-    <w:p>
-      <w:pPr>
-        <w:pStyle w:val="HTMLPreformatted"/>
-        <w:spacing w:line="288" w:lineRule="atLeast"/>
-        <w:textAlignment w:val="top"/>
-        <w:rPr>
-          <w:color w:val="333333"/>
-          <w:sz w:val="22"/>
-          <w:szCs w:val="22"/>
-        </w:rPr>
-      </w:pPr>
+        <w:t>-</w:t>
+      </w:r>
+      <w:proofErr w:type="spellStart"/>
       <w:r>
         <w:rPr>
           <w:rFonts w:asciiTheme="minorHAnsi" w:hAnsiTheme="minorHAnsi"/>
@@ -1797,68 +1951,267 @@
           <w:sz w:val="22"/>
           <w:szCs w:val="22"/>
         </w:rPr>
-        <w:t>glTranslatef(-position.x, -position.y, -position.z);</w:t>
-      </w:r>
-    </w:p>
-    <w:p>
-      <w:pPr>
-        <w:spacing w:after="0" w:line="240" w:lineRule="auto"/>
-      </w:pPr>
-    </w:p>
-    <w:p>
-      <w:pPr>
-        <w:spacing w:after="0" w:line="240" w:lineRule="auto"/>
-        <w:rPr>
-          <w:b/>
-        </w:rPr>
-      </w:pPr>
-    </w:p>
-    <w:p>
-      <w:pPr>
-        <w:spacing w:after="0" w:line="240" w:lineRule="auto"/>
-        <w:rPr>
-          <w:b/>
-        </w:rPr>
-      </w:pPr>
-    </w:p>
-    <w:p>
-      <w:pPr>
-        <w:spacing w:after="0" w:line="240" w:lineRule="auto"/>
-        <w:rPr>
-          <w:b/>
-        </w:rPr>
-      </w:pPr>
-    </w:p>
-    <w:p>
-      <w:pPr>
-        <w:spacing w:after="0" w:line="240" w:lineRule="auto"/>
-        <w:rPr>
-          <w:b/>
-        </w:rPr>
-      </w:pPr>
-    </w:p>
-    <w:p>
-      <w:pPr>
-        <w:spacing w:after="0" w:line="240" w:lineRule="auto"/>
-        <w:rPr>
-          <w:b/>
-        </w:rPr>
-      </w:pPr>
-      <w:r>
-        <w:rPr>
-          <w:b/>
-        </w:rPr>
-        <w:t>Reimplementing gluLookAt for OpenGL (3.x, 4.x, ES 2.0)</w:t>
-      </w:r>
-    </w:p>
-    <w:p>
-      <w:pPr>
-        <w:spacing w:after="0" w:line="240" w:lineRule="auto"/>
-        <w:rPr>
-          <w:b/>
-        </w:rPr>
-      </w:pPr>
-      <w:hyperlink r:id="rId19" w:history="1">
+        <w:t>yAngle</w:t>
+      </w:r>
+      <w:proofErr w:type="spellEnd"/>
+      <w:r>
+        <w:rPr>
+          <w:rFonts w:asciiTheme="minorHAnsi" w:hAnsiTheme="minorHAnsi"/>
+          <w:color w:val="333333"/>
+          <w:sz w:val="22"/>
+          <w:szCs w:val="22"/>
+        </w:rPr>
+        <w:t>, 0.0f, 1.0, 0.0f);</w:t>
+      </w:r>
+    </w:p>
+    <w:p>
+      <w:pPr>
+        <w:pStyle w:val="HTMLPreformatted"/>
+        <w:spacing w:line="288" w:lineRule="atLeast"/>
+        <w:textAlignment w:val="top"/>
+        <w:rPr>
+          <w:rFonts w:asciiTheme="minorHAnsi" w:hAnsiTheme="minorHAnsi"/>
+          <w:color w:val="333333"/>
+          <w:sz w:val="22"/>
+          <w:szCs w:val="22"/>
+        </w:rPr>
+      </w:pPr>
+      <w:proofErr w:type="spellStart"/>
+      <w:proofErr w:type="gramStart"/>
+      <w:r>
+        <w:rPr>
+          <w:rFonts w:asciiTheme="minorHAnsi" w:hAnsiTheme="minorHAnsi"/>
+          <w:color w:val="333333"/>
+          <w:sz w:val="22"/>
+          <w:szCs w:val="22"/>
+        </w:rPr>
+        <w:t>glRotatef</w:t>
+      </w:r>
+      <w:proofErr w:type="spellEnd"/>
+      <w:r>
+        <w:rPr>
+          <w:rFonts w:asciiTheme="minorHAnsi" w:hAnsiTheme="minorHAnsi"/>
+          <w:color w:val="333333"/>
+          <w:sz w:val="22"/>
+          <w:szCs w:val="22"/>
+        </w:rPr>
+        <w:t>(</w:t>
+      </w:r>
+      <w:proofErr w:type="gramEnd"/>
+      <w:r>
+        <w:rPr>
+          <w:rFonts w:asciiTheme="minorHAnsi" w:hAnsiTheme="minorHAnsi"/>
+          <w:color w:val="333333"/>
+          <w:sz w:val="22"/>
+          <w:szCs w:val="22"/>
+        </w:rPr>
+        <w:t>-</w:t>
+      </w:r>
+      <w:proofErr w:type="spellStart"/>
+      <w:r>
+        <w:rPr>
+          <w:rFonts w:asciiTheme="minorHAnsi" w:hAnsiTheme="minorHAnsi"/>
+          <w:color w:val="333333"/>
+          <w:sz w:val="22"/>
+          <w:szCs w:val="22"/>
+        </w:rPr>
+        <w:t>xAngle</w:t>
+      </w:r>
+      <w:proofErr w:type="spellEnd"/>
+      <w:r>
+        <w:rPr>
+          <w:rFonts w:asciiTheme="minorHAnsi" w:hAnsiTheme="minorHAnsi"/>
+          <w:color w:val="333333"/>
+          <w:sz w:val="22"/>
+          <w:szCs w:val="22"/>
+        </w:rPr>
+        <w:t>, 1.0f, 0.0f, 0.0f);</w:t>
+      </w:r>
+    </w:p>
+    <w:p>
+      <w:pPr>
+        <w:pStyle w:val="HTMLPreformatted"/>
+        <w:spacing w:line="288" w:lineRule="atLeast"/>
+        <w:textAlignment w:val="top"/>
+        <w:rPr>
+          <w:color w:val="333333"/>
+          <w:sz w:val="22"/>
+          <w:szCs w:val="22"/>
+        </w:rPr>
+      </w:pPr>
+      <w:proofErr w:type="spellStart"/>
+      <w:proofErr w:type="gramStart"/>
+      <w:r>
+        <w:rPr>
+          <w:rFonts w:asciiTheme="minorHAnsi" w:hAnsiTheme="minorHAnsi"/>
+          <w:color w:val="333333"/>
+          <w:sz w:val="22"/>
+          <w:szCs w:val="22"/>
+        </w:rPr>
+        <w:t>glTranslatef</w:t>
+      </w:r>
+      <w:proofErr w:type="spellEnd"/>
+      <w:r>
+        <w:rPr>
+          <w:rFonts w:asciiTheme="minorHAnsi" w:hAnsiTheme="minorHAnsi"/>
+          <w:color w:val="333333"/>
+          <w:sz w:val="22"/>
+          <w:szCs w:val="22"/>
+        </w:rPr>
+        <w:t>(</w:t>
+      </w:r>
+      <w:proofErr w:type="gramEnd"/>
+      <w:r>
+        <w:rPr>
+          <w:rFonts w:asciiTheme="minorHAnsi" w:hAnsiTheme="minorHAnsi"/>
+          <w:color w:val="333333"/>
+          <w:sz w:val="22"/>
+          <w:szCs w:val="22"/>
+        </w:rPr>
+        <w:t>-</w:t>
+      </w:r>
+      <w:proofErr w:type="spellStart"/>
+      <w:r>
+        <w:rPr>
+          <w:rFonts w:asciiTheme="minorHAnsi" w:hAnsiTheme="minorHAnsi"/>
+          <w:color w:val="333333"/>
+          <w:sz w:val="22"/>
+          <w:szCs w:val="22"/>
+        </w:rPr>
+        <w:t>position.x</w:t>
+      </w:r>
+      <w:proofErr w:type="spellEnd"/>
+      <w:r>
+        <w:rPr>
+          <w:rFonts w:asciiTheme="minorHAnsi" w:hAnsiTheme="minorHAnsi"/>
+          <w:color w:val="333333"/>
+          <w:sz w:val="22"/>
+          <w:szCs w:val="22"/>
+        </w:rPr>
+        <w:t>, -</w:t>
+      </w:r>
+      <w:proofErr w:type="spellStart"/>
+      <w:r>
+        <w:rPr>
+          <w:rFonts w:asciiTheme="minorHAnsi" w:hAnsiTheme="minorHAnsi"/>
+          <w:color w:val="333333"/>
+          <w:sz w:val="22"/>
+          <w:szCs w:val="22"/>
+        </w:rPr>
+        <w:t>position.y</w:t>
+      </w:r>
+      <w:proofErr w:type="spellEnd"/>
+      <w:r>
+        <w:rPr>
+          <w:rFonts w:asciiTheme="minorHAnsi" w:hAnsiTheme="minorHAnsi"/>
+          <w:color w:val="333333"/>
+          <w:sz w:val="22"/>
+          <w:szCs w:val="22"/>
+        </w:rPr>
+        <w:t>, -</w:t>
+      </w:r>
+      <w:proofErr w:type="spellStart"/>
+      <w:r>
+        <w:rPr>
+          <w:rFonts w:asciiTheme="minorHAnsi" w:hAnsiTheme="minorHAnsi"/>
+          <w:color w:val="333333"/>
+          <w:sz w:val="22"/>
+          <w:szCs w:val="22"/>
+        </w:rPr>
+        <w:t>position.z</w:t>
+      </w:r>
+      <w:proofErr w:type="spellEnd"/>
+      <w:r>
+        <w:rPr>
+          <w:rFonts w:asciiTheme="minorHAnsi" w:hAnsiTheme="minorHAnsi"/>
+          <w:color w:val="333333"/>
+          <w:sz w:val="22"/>
+          <w:szCs w:val="22"/>
+        </w:rPr>
+        <w:t>);</w:t>
+      </w:r>
+    </w:p>
+    <w:p>
+      <w:pPr>
+        <w:spacing w:after="0" w:line="240" w:lineRule="auto"/>
+      </w:pPr>
+    </w:p>
+    <w:p>
+      <w:pPr>
+        <w:spacing w:after="0" w:line="240" w:lineRule="auto"/>
+        <w:rPr>
+          <w:b/>
+        </w:rPr>
+      </w:pPr>
+    </w:p>
+    <w:p>
+      <w:pPr>
+        <w:spacing w:after="0" w:line="240" w:lineRule="auto"/>
+        <w:rPr>
+          <w:b/>
+        </w:rPr>
+      </w:pPr>
+    </w:p>
+    <w:p>
+      <w:pPr>
+        <w:spacing w:after="0" w:line="240" w:lineRule="auto"/>
+        <w:rPr>
+          <w:b/>
+        </w:rPr>
+      </w:pPr>
+    </w:p>
+    <w:p>
+      <w:pPr>
+        <w:spacing w:after="0" w:line="240" w:lineRule="auto"/>
+        <w:rPr>
+          <w:b/>
+        </w:rPr>
+      </w:pPr>
+    </w:p>
+    <w:p>
+      <w:pPr>
+        <w:spacing w:after="0" w:line="240" w:lineRule="auto"/>
+        <w:rPr>
+          <w:b/>
+        </w:rPr>
+      </w:pPr>
+      <w:proofErr w:type="spellStart"/>
+      <w:r>
+        <w:rPr>
+          <w:b/>
+        </w:rPr>
+        <w:t>Reimplementing</w:t>
+      </w:r>
+      <w:proofErr w:type="spellEnd"/>
+      <w:r>
+        <w:rPr>
+          <w:b/>
+        </w:rPr>
+        <w:t xml:space="preserve"> </w:t>
+      </w:r>
+      <w:proofErr w:type="spellStart"/>
+      <w:r>
+        <w:rPr>
+          <w:b/>
+        </w:rPr>
+        <w:t>gluLookAt</w:t>
+      </w:r>
+      <w:proofErr w:type="spellEnd"/>
+      <w:r>
+        <w:rPr>
+          <w:b/>
+        </w:rPr>
+        <w:t xml:space="preserve"> for OpenGL (3.x, 4.x, ES 2.0)</w:t>
+      </w:r>
+    </w:p>
+    <w:p>
+      <w:pPr>
+        <w:spacing w:after="0" w:line="240" w:lineRule="auto"/>
+        <w:rPr>
+          <w:b/>
+        </w:rPr>
+      </w:pPr>
+      <w:hyperlink r:id="rId18" w:history="1">
         <w:r>
           <w:rPr>
             <w:rStyle w:val="Hyperlink"/>
@@ -1931,7 +2284,7 @@
       <w:pPr>
         <w:spacing w:after="0" w:line="240" w:lineRule="auto"/>
       </w:pPr>
-      <w:hyperlink r:id="rId20" w:history="1">
+      <w:hyperlink r:id="rId19" w:history="1">
         <w:r>
           <w:rPr>
             <w:rStyle w:val="Hyperlink"/>
@@ -1952,8 +2305,6 @@
           <w:b/>
         </w:rPr>
       </w:pPr>
-      <w:bookmarkStart w:id="0" w:name="_GoBack"/>
-      <w:bookmarkEnd w:id="0"/>
     </w:p>
     <w:p>
       <w:pPr>
@@ -2021,7 +2372,7 @@
       <w:pPr>
         <w:spacing w:after="0" w:line="240" w:lineRule="auto"/>
       </w:pPr>
-      <w:hyperlink r:id="rId21" w:history="1">
+      <w:hyperlink r:id="rId20" w:history="1">
         <w:r>
           <w:rPr>
             <w:rStyle w:val="Hyperlink"/>
@@ -2166,7 +2517,7 @@
           <w:b/>
         </w:rPr>
       </w:pPr>
-      <w:hyperlink r:id="rId22" w:history="1">
+      <w:hyperlink r:id="rId21" w:history="1">
         <w:r>
           <w:rPr>
             <w:rStyle w:val="Hyperlink"/>
@@ -2227,6 +2578,8 @@
           <w:bdr w:val="none" w:sz="0" w:space="0" w:color="auto" w:frame="1"/>
         </w:rPr>
       </w:pPr>
+      <w:proofErr w:type="spellStart"/>
+      <w:proofErr w:type="gramStart"/>
       <w:r>
         <w:rPr>
           <w:rFonts w:ascii="Consolas" w:eastAsia="Times New Roman" w:hAnsi="Consolas" w:cs="Consolas"/>
@@ -2235,8 +2588,20 @@
           <w:szCs w:val="20"/>
           <w:bdr w:val="none" w:sz="0" w:space="0" w:color="auto" w:frame="1"/>
         </w:rPr>
-        <w:t>glutil::</w:t>
-      </w:r>
+        <w:t>glutil</w:t>
+      </w:r>
+      <w:proofErr w:type="spellEnd"/>
+      <w:r>
+        <w:rPr>
+          <w:rFonts w:ascii="Consolas" w:eastAsia="Times New Roman" w:hAnsi="Consolas" w:cs="Consolas"/>
+          <w:color w:val="000000"/>
+          <w:sz w:val="20"/>
+          <w:szCs w:val="20"/>
+          <w:bdr w:val="none" w:sz="0" w:space="0" w:color="auto" w:frame="1"/>
+        </w:rPr>
+        <w:t>::</w:t>
+      </w:r>
+      <w:proofErr w:type="spellStart"/>
       <w:r>
         <w:rPr>
           <w:rFonts w:ascii="Consolas" w:eastAsia="Times New Roman" w:hAnsi="Consolas" w:cs="Consolas"/>
@@ -2247,6 +2612,8 @@
         </w:rPr>
         <w:t>MatrixStack</w:t>
       </w:r>
+      <w:proofErr w:type="spellEnd"/>
+      <w:proofErr w:type="gramEnd"/>
       <w:r>
         <w:rPr>
           <w:rFonts w:ascii="Consolas" w:eastAsia="Times New Roman" w:hAnsi="Consolas" w:cs="Consolas"/>
@@ -2255,7 +2622,29 @@
           <w:szCs w:val="20"/>
           <w:bdr w:val="none" w:sz="0" w:space="0" w:color="auto" w:frame="1"/>
         </w:rPr>
-        <w:t xml:space="preserve"> bookMatrix;</w:t>
+        <w:t xml:space="preserve"> </w:t>
+      </w:r>
+      <w:proofErr w:type="spellStart"/>
+      <w:r>
+        <w:rPr>
+          <w:rFonts w:ascii="Consolas" w:eastAsia="Times New Roman" w:hAnsi="Consolas" w:cs="Consolas"/>
+          <w:color w:val="000000"/>
+          <w:sz w:val="20"/>
+          <w:szCs w:val="20"/>
+          <w:bdr w:val="none" w:sz="0" w:space="0" w:color="auto" w:frame="1"/>
+        </w:rPr>
+        <w:t>bookMatrix</w:t>
+      </w:r>
+      <w:proofErr w:type="spellEnd"/>
+      <w:r>
+        <w:rPr>
+          <w:rFonts w:ascii="Consolas" w:eastAsia="Times New Roman" w:hAnsi="Consolas" w:cs="Consolas"/>
+          <w:color w:val="000000"/>
+          <w:sz w:val="20"/>
+          <w:szCs w:val="20"/>
+          <w:bdr w:val="none" w:sz="0" w:space="0" w:color="auto" w:frame="1"/>
+        </w:rPr>
+        <w:t>;</w:t>
       </w:r>
     </w:p>
     <w:p>
@@ -2287,6 +2676,8 @@
           <w:szCs w:val="20"/>
         </w:rPr>
       </w:pPr>
+      <w:proofErr w:type="spellStart"/>
+      <w:proofErr w:type="gramStart"/>
       <w:r>
         <w:rPr>
           <w:rFonts w:ascii="Consolas" w:eastAsia="Times New Roman" w:hAnsi="Consolas" w:cs="Consolas"/>
@@ -2307,6 +2698,7 @@
         </w:rPr>
         <w:t>RotateX</w:t>
       </w:r>
+      <w:proofErr w:type="spellEnd"/>
       <w:r>
         <w:rPr>
           <w:rFonts w:ascii="Consolas" w:eastAsia="Times New Roman" w:hAnsi="Consolas" w:cs="Consolas"/>
@@ -2317,6 +2709,7 @@
         </w:rPr>
         <w:t>(</w:t>
       </w:r>
+      <w:proofErr w:type="gramEnd"/>
       <w:r>
         <w:rPr>
           <w:rFonts w:ascii="Consolas" w:eastAsia="Times New Roman" w:hAnsi="Consolas" w:cs="Consolas"/>
@@ -2361,7 +2754,15 @@
         <w:spacing w:after="0" w:line="240" w:lineRule="auto"/>
       </w:pPr>
       <w:r>
-        <w:t>The problem is, this rotation occurs in the global coordinate space, so the book’s cover will end facing over my right shoulder. In order to have this change in heading occur in the local coordinate space, You should have applied it first</w:t>
+        <w:t xml:space="preserve">The problem is, this rotation occurs in the global coordinate space, so the book’s cover will end facing over my right shoulder. In order to have this change in heading occur in the local coordinate space, </w:t>
+      </w:r>
+      <w:proofErr w:type="gramStart"/>
+      <w:r>
+        <w:t>You</w:t>
+      </w:r>
+      <w:proofErr w:type="gramEnd"/>
+      <w:r>
+        <w:t xml:space="preserve"> should have applied it first</w:t>
       </w:r>
     </w:p>
     <w:p>
@@ -2448,7 +2849,7 @@
                     <pic:cNvPicPr/>
                   </pic:nvPicPr>
                   <pic:blipFill>
-                    <a:blip r:embed="rId23"/>
+                    <a:blip r:embed="rId22"/>
                     <a:stretch>
                       <a:fillRect/>
                     </a:stretch>
@@ -2522,143 +2923,1195 @@
     <w:p>
       <w:pPr>
         <w:spacing w:after="0" w:line="240" w:lineRule="auto"/>
-      </w:pPr>
-    </w:p>
-    <w:p>
-      <w:pPr>
-        <w:spacing w:after="0" w:line="240" w:lineRule="auto"/>
-      </w:pPr>
-    </w:p>
-    <w:p>
-      <w:pPr>
-        <w:spacing w:after="0" w:line="240" w:lineRule="auto"/>
-      </w:pPr>
-    </w:p>
-    <w:p>
-      <w:pPr>
-        <w:spacing w:after="0" w:line="240" w:lineRule="auto"/>
-      </w:pPr>
-    </w:p>
-    <w:p>
-      <w:pPr>
-        <w:spacing w:after="0" w:line="240" w:lineRule="auto"/>
-      </w:pPr>
-    </w:p>
-    <w:p>
-      <w:pPr>
-        <w:spacing w:after="0" w:line="240" w:lineRule="auto"/>
-      </w:pPr>
-    </w:p>
-    <w:p>
-      <w:pPr>
-        <w:spacing w:after="0" w:line="240" w:lineRule="auto"/>
-      </w:pPr>
-    </w:p>
-    <w:p>
-      <w:pPr>
-        <w:spacing w:after="0" w:line="240" w:lineRule="auto"/>
-      </w:pPr>
-    </w:p>
-    <w:p>
-      <w:pPr>
-        <w:spacing w:after="0" w:line="240" w:lineRule="auto"/>
-      </w:pPr>
-    </w:p>
-    <w:p>
-      <w:pPr>
-        <w:spacing w:after="0" w:line="240" w:lineRule="auto"/>
-      </w:pPr>
-    </w:p>
-    <w:p>
-      <w:pPr>
-        <w:spacing w:after="0" w:line="240" w:lineRule="auto"/>
-      </w:pPr>
-    </w:p>
-    <w:p>
-      <w:pPr>
-        <w:spacing w:after="0" w:line="240" w:lineRule="auto"/>
-      </w:pPr>
-    </w:p>
-    <w:p>
-      <w:pPr>
-        <w:spacing w:after="0" w:line="240" w:lineRule="auto"/>
-      </w:pPr>
-    </w:p>
-    <w:p>
-      <w:pPr>
-        <w:spacing w:after="0" w:line="240" w:lineRule="auto"/>
-      </w:pPr>
-    </w:p>
-    <w:p>
-      <w:pPr>
-        <w:spacing w:after="0" w:line="240" w:lineRule="auto"/>
-      </w:pPr>
-    </w:p>
-    <w:p>
-      <w:pPr>
-        <w:spacing w:after="0" w:line="240" w:lineRule="auto"/>
-      </w:pPr>
-    </w:p>
-    <w:p>
-      <w:pPr>
-        <w:spacing w:after="0" w:line="240" w:lineRule="auto"/>
-      </w:pPr>
-    </w:p>
-    <w:p>
-      <w:pPr>
-        <w:spacing w:after="0" w:line="240" w:lineRule="auto"/>
-      </w:pPr>
-    </w:p>
-    <w:p>
-      <w:pPr>
-        <w:spacing w:after="0" w:line="240" w:lineRule="auto"/>
-      </w:pPr>
-    </w:p>
-    <w:p>
-      <w:pPr>
-        <w:spacing w:after="0" w:line="240" w:lineRule="auto"/>
-      </w:pPr>
-    </w:p>
-    <w:p>
-      <w:pPr>
-        <w:spacing w:after="0" w:line="240" w:lineRule="auto"/>
-      </w:pPr>
-    </w:p>
-    <w:p>
-      <w:pPr>
-        <w:spacing w:after="0" w:line="240" w:lineRule="auto"/>
-      </w:pPr>
-    </w:p>
-    <w:p>
-      <w:pPr>
-        <w:spacing w:after="0" w:line="240" w:lineRule="auto"/>
-      </w:pPr>
-    </w:p>
-    <w:p>
-      <w:pPr>
-        <w:spacing w:after="0" w:line="240" w:lineRule="auto"/>
-      </w:pPr>
-    </w:p>
-    <w:p>
-      <w:pPr>
-        <w:spacing w:after="0" w:line="240" w:lineRule="auto"/>
-        <w:rPr>
-          <w:b/>
-        </w:rPr>
-      </w:pPr>
+        <w:rPr>
+          <w:b/>
+        </w:rPr>
+      </w:pPr>
+    </w:p>
+    <w:p>
+      <w:pPr>
+        <w:spacing w:after="0" w:line="240" w:lineRule="auto"/>
+        <w:rPr>
+          <w:b/>
+        </w:rPr>
+      </w:pPr>
+      <w:r>
+        <w:rPr>
+          <w:b/>
+        </w:rPr>
+        <w:lastRenderedPageBreak/>
+        <w:t xml:space="preserve">OpenGL </w:t>
+      </w:r>
+      <w:proofErr w:type="spellStart"/>
+      <w:r>
+        <w:rPr>
+          <w:b/>
+        </w:rPr>
+        <w:t>Lookat</w:t>
+      </w:r>
+      <w:proofErr w:type="spellEnd"/>
+      <w:r>
+        <w:rPr>
+          <w:b/>
+        </w:rPr>
+        <w:t xml:space="preserve"> to Axes</w:t>
+      </w:r>
+    </w:p>
+    <w:p>
+      <w:pPr>
+        <w:spacing w:after="0" w:line="240" w:lineRule="auto"/>
+      </w:pPr>
+      <w:hyperlink r:id="rId23" w:history="1">
+        <w:r>
+          <w:rPr>
+            <w:rStyle w:val="Hyperlink"/>
+          </w:rPr>
+          <w:t>http://www.songho.ca/opengl/gl_lookattoaxes.html</w:t>
+        </w:r>
+      </w:hyperlink>
+    </w:p>
+    <w:p>
+      <w:pPr>
+        <w:spacing w:after="0" w:line="240" w:lineRule="auto"/>
+      </w:pPr>
+      <w:hyperlink r:id="rId24" w:history="1">
+        <w:r>
+          <w:rPr>
+            <w:rStyle w:val="Hyperlink"/>
+          </w:rPr>
+          <w:t>http://stackoverflow.com/questions/3029113/calculate-camera-up-vector-after-glulookat</w:t>
+        </w:r>
+      </w:hyperlink>
+    </w:p>
+    <w:p>
+      <w:pPr>
+        <w:spacing w:after="0" w:line="240" w:lineRule="auto"/>
+      </w:pPr>
+      <w:r>
+        <w:t xml:space="preserve">Forward axis vector is simply calculating by normalizing the </w:t>
+      </w:r>
+      <w:proofErr w:type="spellStart"/>
+      <w:r>
+        <w:t>lookat</w:t>
+      </w:r>
+      <w:proofErr w:type="spellEnd"/>
+      <w:r>
+        <w:t xml:space="preserve"> vector</w:t>
+      </w:r>
+    </w:p>
+    <w:p>
+      <w:pPr>
+        <w:spacing w:after="0" w:line="240" w:lineRule="auto"/>
+      </w:pPr>
+    </w:p>
+    <w:p>
+      <w:pPr>
+        <w:spacing w:after="0" w:line="240" w:lineRule="auto"/>
+      </w:pPr>
+      <w:r>
+        <w:t>Left axis: cross product of up vector and forward vector</w:t>
+      </w:r>
+    </w:p>
+    <w:p>
+      <w:pPr>
+        <w:spacing w:after="0" w:line="240" w:lineRule="auto"/>
+      </w:pPr>
+    </w:p>
+    <w:p>
+      <w:pPr>
+        <w:spacing w:after="0" w:line="240" w:lineRule="auto"/>
+      </w:pPr>
+      <w:r>
+        <w:t xml:space="preserve">Up vector: </w:t>
+      </w:r>
+      <w:r>
+        <w:t>the local y/up axis of the camera, not in the world coordinates. So if you set it to (0</w:t>
+      </w:r>
+      <w:proofErr w:type="gramStart"/>
+      <w:r>
+        <w:t>,1,0</w:t>
+      </w:r>
+      <w:proofErr w:type="gramEnd"/>
+      <w:r>
+        <w:t xml:space="preserve">), in local coordinates, the camera will always point up. Then with that, we calculate </w:t>
+      </w:r>
+      <w:r>
+        <w:t xml:space="preserve">how much it will </w:t>
+      </w:r>
+      <w:proofErr w:type="gramStart"/>
+      <w:r>
+        <w:t>rotates</w:t>
+      </w:r>
+      <w:proofErr w:type="gramEnd"/>
+      <w:r>
+        <w:t xml:space="preserve"> in world coordinates.</w:t>
+      </w:r>
+    </w:p>
+    <w:p>
+      <w:pPr>
+        <w:spacing w:after="0" w:line="240" w:lineRule="auto"/>
+      </w:pPr>
+    </w:p>
+    <w:p>
+      <w:pPr>
+        <w:spacing w:after="0" w:line="240" w:lineRule="auto"/>
+      </w:pPr>
+      <w:proofErr w:type="spellStart"/>
+      <w:r>
+        <w:t>glulookAt</w:t>
+      </w:r>
+      <w:proofErr w:type="spellEnd"/>
+      <w:r>
+        <w:t xml:space="preserve"> uses this up vector with the center-eye to define a plane, defines the new “X axis” vector to be orthogonal to that plane, and then </w:t>
+      </w:r>
+      <w:proofErr w:type="spellStart"/>
+      <w:r>
+        <w:t>recomputes</w:t>
+      </w:r>
+      <w:proofErr w:type="spellEnd"/>
+      <w:r>
+        <w:t xml:space="preserve"> the up vector as a cross between this “X axis” and the eye-center (“Z axis”) vector. </w:t>
+      </w:r>
+    </w:p>
+    <w:p>
+      <w:pPr>
+        <w:spacing w:after="0" w:line="240" w:lineRule="auto"/>
+      </w:pPr>
+    </w:p>
+    <w:p>
+      <w:pPr>
+        <w:spacing w:after="0" w:line="240" w:lineRule="auto"/>
+        <w:rPr>
+          <w:b/>
+        </w:rPr>
+      </w:pPr>
+    </w:p>
+    <w:p>
+      <w:pPr>
+        <w:spacing w:after="0" w:line="240" w:lineRule="auto"/>
+        <w:rPr>
+          <w:b/>
+        </w:rPr>
+      </w:pPr>
+    </w:p>
+    <w:p>
+      <w:pPr>
+        <w:spacing w:after="0" w:line="240" w:lineRule="auto"/>
+        <w:rPr>
+          <w:b/>
+        </w:rPr>
+      </w:pPr>
+    </w:p>
+    <w:p>
+      <w:pPr>
+        <w:spacing w:after="0" w:line="240" w:lineRule="auto"/>
+        <w:rPr>
+          <w:b/>
+        </w:rPr>
+      </w:pPr>
+    </w:p>
+    <w:p>
+      <w:pPr>
+        <w:spacing w:after="0" w:line="240" w:lineRule="auto"/>
+        <w:rPr>
+          <w:b/>
+        </w:rPr>
+      </w:pPr>
+      <w:r>
+        <w:rPr>
+          <w:b/>
+        </w:rPr>
+        <w:t xml:space="preserve">Why doesn’t the given up vector have to be perpendicular to the </w:t>
+      </w:r>
+      <w:proofErr w:type="spellStart"/>
+      <w:r>
+        <w:rPr>
+          <w:b/>
+        </w:rPr>
+        <w:t>lookat</w:t>
+      </w:r>
+      <w:proofErr w:type="spellEnd"/>
+      <w:r>
+        <w:rPr>
+          <w:b/>
+        </w:rPr>
+        <w:t>-eye vector?</w:t>
+      </w:r>
+    </w:p>
+    <w:p>
+      <w:pPr>
+        <w:spacing w:after="0" w:line="240" w:lineRule="auto"/>
+      </w:pPr>
+      <w:r>
+        <w:t xml:space="preserve">It doesn't have to be, but if u </w:t>
+      </w:r>
+      <w:proofErr w:type="gramStart"/>
+      <w:r>
+        <w:t>don’t</w:t>
+      </w:r>
+      <w:proofErr w:type="gramEnd"/>
+      <w:r>
+        <w:t xml:space="preserve"> want to mess with roll degree, it has to be aligned with the view direction. </w:t>
+      </w:r>
+    </w:p>
+    <w:p>
+      <w:pPr>
+        <w:spacing w:after="0" w:line="240" w:lineRule="auto"/>
+        <w:rPr>
+          <w:b/>
+        </w:rPr>
+      </w:pPr>
+    </w:p>
+    <w:p>
+      <w:pPr>
+        <w:spacing w:after="0" w:line="240" w:lineRule="auto"/>
+      </w:pPr>
+      <w:proofErr w:type="gramStart"/>
       <w:r>
         <w:rPr>
           <w:rFonts w:hint="eastAsia"/>
-          <w:b/>
-        </w:rPr>
-        <w:t>Online Graphics Transform 2: GluLookAt</w:t>
-      </w:r>
-    </w:p>
-    <w:p>
-      <w:pPr>
-        <w:spacing w:after="0" w:line="240" w:lineRule="auto"/>
-      </w:pPr>
-      <w:hyperlink r:id="rId24" w:history="1">
+        </w:rPr>
+        <w:t>imagine</w:t>
+      </w:r>
+      <w:proofErr w:type="gramEnd"/>
+    </w:p>
+    <w:p>
+      <w:pPr>
+        <w:spacing w:after="0" w:line="240" w:lineRule="auto"/>
+      </w:pPr>
+      <w:proofErr w:type="gramStart"/>
+      <w:r>
+        <w:rPr>
+          <w:rFonts w:hint="eastAsia"/>
+        </w:rPr>
+        <w:t>in</w:t>
+      </w:r>
+      <w:proofErr w:type="gramEnd"/>
+      <w:r>
+        <w:rPr>
+          <w:rFonts w:hint="eastAsia"/>
+        </w:rPr>
+        <w:t xml:space="preserve"> this case, up vector (0,1,0) would work</w:t>
+      </w:r>
+    </w:p>
+    <w:p>
+      <w:pPr>
+        <w:spacing w:after="0" w:line="240" w:lineRule="auto"/>
+        <w:rPr>
+          <w:b/>
+        </w:rPr>
+      </w:pPr>
+      <w:r>
+        <w:rPr>
+          <w:b/>
+          <w:noProof/>
+        </w:rPr>
+        <w:pict>
+          <v:group id="_x0000_s1035" style="position:absolute;margin-left:13.15pt;margin-top:4.6pt;width:432.8pt;height:205.55pt;z-index:251671552" coordorigin="1703,7750" coordsize="8656,4111">
+            <v:shapetype id="_x0000_t32" coordsize="21600,21600" o:spt="32" o:oned="t" path="m,l21600,21600e" filled="f">
+              <v:path arrowok="t" fillok="f" o:connecttype="none"/>
+              <o:lock v:ext="edit" shapetype="t"/>
+            </v:shapetype>
+            <v:shape id="_x0000_s1027" type="#_x0000_t32" style="position:absolute;left:2400;top:8501;width:0;height:1718;flip:y" o:connectortype="straight">
+              <v:stroke endarrow="block"/>
+            </v:shape>
+            <v:shape id="_x0000_s1028" type="#_x0000_t32" style="position:absolute;left:2400;top:10219;width:1641;height:1038" o:connectortype="straight">
+              <v:stroke endarrow="block"/>
+            </v:shape>
+            <v:shapetype id="_x0000_t202" coordsize="21600,21600" o:spt="202" path="m,l,21600r21600,l21600,xe">
+              <v:stroke joinstyle="miter"/>
+              <v:path gradientshapeok="t" o:connecttype="rect"/>
+            </v:shapetype>
+            <v:shape id="_x0000_s1029" type="#_x0000_t202" style="position:absolute;left:1703;top:10529;width:1038;height:465">
+              <v:textbox>
+                <w:txbxContent>
+                  <w:p>
+                    <w:r>
+                      <w:rPr>
+                        <w:rFonts w:hint="eastAsia"/>
+                      </w:rPr>
+                      <w:t>(0,-1,-1)</w:t>
+                    </w:r>
+                  </w:p>
+                </w:txbxContent>
+              </v:textbox>
+            </v:shape>
+            <v:shape id="_x0000_s1030" type="#_x0000_t202" style="position:absolute;left:2608;top:8501;width:1038;height:465">
+              <v:textbox>
+                <w:txbxContent>
+                  <w:p>
+                    <w:r>
+                      <w:rPr>
+                        <w:rFonts w:hint="eastAsia"/>
+                      </w:rPr>
+                      <w:t>(0</w:t>
+                    </w:r>
+                    <w:proofErr w:type="gramStart"/>
+                    <w:r>
+                      <w:rPr>
+                        <w:rFonts w:hint="eastAsia"/>
+                      </w:rPr>
+                      <w:t>,1,0</w:t>
+                    </w:r>
+                    <w:proofErr w:type="gramEnd"/>
+                    <w:r>
+                      <w:rPr>
+                        <w:rFonts w:hint="eastAsia"/>
+                      </w:rPr>
+                      <w:t>)</w:t>
+                    </w:r>
+                  </w:p>
+                </w:txbxContent>
+              </v:textbox>
+            </v:shape>
+            <v:shape id="_x0000_s1031" type="#_x0000_t32" style="position:absolute;left:4041;top:11257;width:6318;height:0" o:connectortype="straight">
+              <v:stroke endarrow="block"/>
+            </v:shape>
+            <v:shape id="_x0000_s1032" type="#_x0000_t202" style="position:absolute;left:9081;top:11396;width:1038;height:465">
+              <v:textbox>
+                <w:txbxContent>
+                  <w:p>
+                    <w:r>
+                      <w:rPr>
+                        <w:rFonts w:hint="eastAsia"/>
+                      </w:rPr>
+                      <w:t>-z axis</w:t>
+                    </w:r>
+                  </w:p>
+                </w:txbxContent>
+              </v:textbox>
+            </v:shape>
+            <v:shape id="_x0000_s1033" type="#_x0000_t32" style="position:absolute;left:4041;top:7750;width:0;height:3507;flip:y" o:connectortype="straight">
+              <v:stroke endarrow="block"/>
+            </v:shape>
+            <v:shape id="_x0000_s1034" type="#_x0000_t202" style="position:absolute;left:4041;top:8036;width:1038;height:465">
+              <v:textbox>
+                <w:txbxContent>
+                  <w:p>
+                    <w:proofErr w:type="gramStart"/>
+                    <w:r>
+                      <w:rPr>
+                        <w:rFonts w:hint="eastAsia"/>
+                      </w:rPr>
+                      <w:t>y</w:t>
+                    </w:r>
+                    <w:proofErr w:type="gramEnd"/>
+                    <w:r>
+                      <w:rPr>
+                        <w:rFonts w:hint="eastAsia"/>
+                      </w:rPr>
+                      <w:t xml:space="preserve"> axis</w:t>
+                    </w:r>
+                  </w:p>
+                </w:txbxContent>
+              </v:textbox>
+            </v:shape>
+          </v:group>
+        </w:pict>
+      </w:r>
+    </w:p>
+    <w:p>
+      <w:pPr>
+        <w:spacing w:after="0" w:line="240" w:lineRule="auto"/>
+        <w:rPr>
+          <w:b/>
+        </w:rPr>
+      </w:pPr>
+    </w:p>
+    <w:p>
+      <w:pPr>
+        <w:spacing w:after="0" w:line="240" w:lineRule="auto"/>
+        <w:rPr>
+          <w:b/>
+        </w:rPr>
+      </w:pPr>
+    </w:p>
+    <w:p>
+      <w:pPr>
+        <w:spacing w:after="0" w:line="240" w:lineRule="auto"/>
+        <w:rPr>
+          <w:b/>
+        </w:rPr>
+      </w:pPr>
+    </w:p>
+    <w:p>
+      <w:pPr>
+        <w:spacing w:after="0" w:line="240" w:lineRule="auto"/>
+        <w:rPr>
+          <w:b/>
+        </w:rPr>
+      </w:pPr>
+    </w:p>
+    <w:p>
+      <w:pPr>
+        <w:spacing w:after="0" w:line="240" w:lineRule="auto"/>
+        <w:rPr>
+          <w:b/>
+        </w:rPr>
+      </w:pPr>
+    </w:p>
+    <w:p>
+      <w:pPr>
+        <w:spacing w:after="0" w:line="240" w:lineRule="auto"/>
+        <w:rPr>
+          <w:b/>
+        </w:rPr>
+      </w:pPr>
+    </w:p>
+    <w:p>
+      <w:pPr>
+        <w:spacing w:after="0" w:line="240" w:lineRule="auto"/>
+        <w:rPr>
+          <w:b/>
+        </w:rPr>
+      </w:pPr>
+    </w:p>
+    <w:p>
+      <w:pPr>
+        <w:spacing w:after="0" w:line="240" w:lineRule="auto"/>
+        <w:rPr>
+          <w:b/>
+        </w:rPr>
+      </w:pPr>
+    </w:p>
+    <w:p>
+      <w:pPr>
+        <w:spacing w:after="0" w:line="240" w:lineRule="auto"/>
+        <w:rPr>
+          <w:b/>
+        </w:rPr>
+      </w:pPr>
+    </w:p>
+    <w:p>
+      <w:pPr>
+        <w:spacing w:after="0" w:line="240" w:lineRule="auto"/>
+        <w:rPr>
+          <w:b/>
+        </w:rPr>
+      </w:pPr>
+    </w:p>
+    <w:p>
+      <w:pPr>
+        <w:spacing w:after="0" w:line="240" w:lineRule="auto"/>
+        <w:rPr>
+          <w:b/>
+        </w:rPr>
+      </w:pPr>
+    </w:p>
+    <w:p>
+      <w:pPr>
+        <w:spacing w:after="0" w:line="240" w:lineRule="auto"/>
+        <w:rPr>
+          <w:b/>
+        </w:rPr>
+      </w:pPr>
+    </w:p>
+    <w:p>
+      <w:pPr>
+        <w:spacing w:after="0" w:line="240" w:lineRule="auto"/>
+        <w:rPr>
+          <w:b/>
+        </w:rPr>
+      </w:pPr>
+    </w:p>
+    <w:p>
+      <w:pPr>
+        <w:spacing w:after="0" w:line="240" w:lineRule="auto"/>
+        <w:rPr>
+          <w:b/>
+        </w:rPr>
+      </w:pPr>
+    </w:p>
+    <w:p>
+      <w:pPr>
+        <w:spacing w:after="0" w:line="240" w:lineRule="auto"/>
+        <w:rPr>
+          <w:rFonts w:hint="eastAsia"/>
+          <w:b/>
+        </w:rPr>
+      </w:pPr>
+    </w:p>
+    <w:p>
+      <w:pPr>
+        <w:spacing w:after="0" w:line="240" w:lineRule="auto"/>
+        <w:rPr>
+          <w:rFonts w:hint="eastAsia"/>
+          <w:b/>
+        </w:rPr>
+      </w:pPr>
+    </w:p>
+    <w:p>
+      <w:pPr>
+        <w:spacing w:after="0" w:line="240" w:lineRule="auto"/>
+        <w:rPr>
+          <w:rFonts w:hint="eastAsia"/>
+          <w:b/>
+        </w:rPr>
+      </w:pPr>
+    </w:p>
+    <w:p>
+      <w:pPr>
+        <w:spacing w:after="0" w:line="240" w:lineRule="auto"/>
+        <w:rPr>
+          <w:rFonts w:hint="eastAsia"/>
+          <w:b/>
+        </w:rPr>
+      </w:pPr>
+    </w:p>
+    <w:p>
+      <w:pPr>
+        <w:spacing w:after="0" w:line="240" w:lineRule="auto"/>
+        <w:rPr>
+          <w:rFonts w:hint="eastAsia"/>
+          <w:b/>
+        </w:rPr>
+      </w:pPr>
+    </w:p>
+    <w:p>
+      <w:pPr>
+        <w:spacing w:after="0" w:line="240" w:lineRule="auto"/>
+        <w:rPr>
+          <w:rFonts w:hint="eastAsia"/>
+          <w:b/>
+        </w:rPr>
+      </w:pPr>
+    </w:p>
+    <w:p>
+      <w:pPr>
+        <w:spacing w:after="0" w:line="240" w:lineRule="auto"/>
+        <w:rPr>
+          <w:rFonts w:hint="eastAsia"/>
+          <w:b/>
+        </w:rPr>
+      </w:pPr>
+    </w:p>
+    <w:p>
+      <w:pPr>
+        <w:spacing w:after="0" w:line="240" w:lineRule="auto"/>
+        <w:rPr>
+          <w:rFonts w:hint="eastAsia"/>
+          <w:b/>
+        </w:rPr>
+      </w:pPr>
+    </w:p>
+    <w:p>
+      <w:pPr>
+        <w:spacing w:after="0" w:line="240" w:lineRule="auto"/>
+        <w:rPr>
+          <w:rFonts w:hint="eastAsia"/>
+          <w:b/>
+        </w:rPr>
+      </w:pPr>
+      <w:r>
+        <w:rPr>
+          <w:rFonts w:hint="eastAsia"/>
+          <w:b/>
+        </w:rPr>
+        <w:lastRenderedPageBreak/>
+        <w:t>However</w:t>
+      </w:r>
+    </w:p>
+    <w:p>
+      <w:pPr>
+        <w:spacing w:after="0" w:line="240" w:lineRule="auto"/>
+        <w:rPr>
+          <w:rFonts w:hint="eastAsia"/>
+        </w:rPr>
+      </w:pPr>
+    </w:p>
+    <w:p>
+      <w:pPr>
+        <w:spacing w:after="0" w:line="240" w:lineRule="auto"/>
+        <w:rPr>
+          <w:rFonts w:hint="eastAsia"/>
+          <w:b/>
+        </w:rPr>
+      </w:pPr>
+    </w:p>
+    <w:p>
+      <w:pPr>
+        <w:spacing w:after="0" w:line="240" w:lineRule="auto"/>
+        <w:rPr>
+          <w:rFonts w:hint="eastAsia"/>
+          <w:b/>
+        </w:rPr>
+      </w:pPr>
+      <w:r>
+        <w:rPr>
+          <w:noProof/>
+        </w:rPr>
+        <w:pict>
+          <v:group id="_x0000_s1067" style="position:absolute;margin-left:7.4pt;margin-top:4.55pt;width:409.9pt;height:232.7pt;z-index:251686912" coordorigin="1588,2337" coordsize="8198,4654">
+            <v:group id="_x0000_s1066" style="position:absolute;left:1588;top:2337;width:8198;height:4654" coordorigin="1588,2337" coordsize="8198,4654">
+              <v:group id="_x0000_s1065" style="position:absolute;left:1588;top:2337;width:8198;height:4654" coordorigin="1588,2337" coordsize="8198,4654">
+                <v:group id="_x0000_s1051" style="position:absolute;left:1588;top:2337;width:8198;height:4654" coordorigin="1588,2337" coordsize="8198,4654">
+                  <v:group id="_x0000_s1048" style="position:absolute;left:1588;top:2337;width:8198;height:4654" coordorigin="1913,3607" coordsize="8198,4654">
+                    <v:shape id="_x0000_s1045" type="#_x0000_t32" style="position:absolute;left:3530;top:3607;width:0;height:2587;flip:y" o:connectortype="straight">
+                      <v:stroke endarrow="block"/>
+                    </v:shape>
+                    <v:shape id="_x0000_s1046" type="#_x0000_t32" style="position:absolute;left:1913;top:6194;width:1617;height:2067;flip:x" o:connectortype="straight">
+                      <v:stroke endarrow="block"/>
+                    </v:shape>
+                    <v:shape id="_x0000_s1047" type="#_x0000_t32" style="position:absolute;left:3530;top:6194;width:6581;height:0" o:connectortype="straight">
+                      <v:stroke endarrow="block"/>
+                    </v:shape>
+                  </v:group>
+                  <v:shape id="_x0000_s1049" type="#_x0000_t32" style="position:absolute;left:3948;top:3159;width:0;height:2121;flip:y" o:connectortype="straight">
+                    <v:stroke endarrow="block"/>
+                  </v:shape>
+                  <v:shape id="_x0000_s1050" type="#_x0000_t32" style="position:absolute;left:3205;top:4924;width:743;height:356;flip:x y" o:connectortype="straight">
+                    <v:stroke endarrow="block"/>
+                  </v:shape>
+                </v:group>
+                <v:shape id="Text Box 2" o:spid="_x0000_s1061" type="#_x0000_t202" style="position:absolute;left:4305;top:2337;width:4829;height:2152;visibility:visible;mso-wrap-distance-left:9pt;mso-wrap-distance-top:0;mso-wrap-distance-right:9pt;mso-wrap-distance-bottom:0;mso-position-horizontal-relative:text;mso-position-vertical-relative:text;mso-width-relative:margin;mso-height-relative:margin;v-text-anchor:top" o:gfxdata="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">
+                  <v:textbox style="mso-next-textbox:#Text Box 2">
+                    <w:txbxContent>
+                      <w:p>
+                        <w:pPr>
+                          <w:rPr>
+                            <w:rFonts w:hint="eastAsia"/>
+                          </w:rPr>
+                        </w:pPr>
+                        <w:r>
+                          <w:t>H</w:t>
+                        </w:r>
+                        <w:r>
+                          <w:rPr>
+                            <w:rFonts w:hint="eastAsia"/>
+                          </w:rPr>
+                          <w:t>ere the up vector (0</w:t>
+                        </w:r>
+                        <w:proofErr w:type="gramStart"/>
+                        <w:r>
+                          <w:rPr>
+                            <w:rFonts w:hint="eastAsia"/>
+                          </w:rPr>
+                          <w:t>,1,0</w:t>
+                        </w:r>
+                        <w:proofErr w:type="gramEnd"/>
+                        <w:r>
+                          <w:rPr>
+                            <w:rFonts w:hint="eastAsia"/>
+                          </w:rPr>
+                          <w:t>) would still work, in fact, any vector</w:t>
+                        </w:r>
+                        <w:r>
+                          <w:rPr>
+                            <w:rFonts w:hint="eastAsia"/>
+                          </w:rPr>
+                          <w:t xml:space="preserve"> in</w:t>
+                        </w:r>
+                        <w:r>
+                          <w:rPr>
+                            <w:rFonts w:hint="eastAsia"/>
+                          </w:rPr>
+                          <w:t xml:space="preserve"> the </w:t>
+                        </w:r>
+                        <w:r>
+                          <w:rPr>
+                            <w:rFonts w:hint="eastAsia"/>
+                          </w:rPr>
+                          <w:t xml:space="preserve">eye point to </w:t>
+                        </w:r>
+                        <w:proofErr w:type="spellStart"/>
+                        <w:r>
+                          <w:rPr>
+                            <w:rFonts w:hint="eastAsia"/>
+                          </w:rPr>
+                          <w:t>lookAt</w:t>
+                        </w:r>
+                        <w:proofErr w:type="spellEnd"/>
+                        <w:r>
+                          <w:rPr>
+                            <w:rFonts w:hint="eastAsia"/>
+                          </w:rPr>
+                          <w:t xml:space="preserve"> point Plane would w</w:t>
+                        </w:r>
+                        <w:r>
+                          <w:rPr>
+                            <w:rFonts w:hint="eastAsia"/>
+                          </w:rPr>
+                          <w:t>ork. But any other vector not in the plane wouldn</w:t>
+                        </w:r>
+                        <w:r>
+                          <w:t>’</w:t>
+                        </w:r>
+                        <w:r>
+                          <w:rPr>
+                            <w:rFonts w:hint="eastAsia"/>
+                          </w:rPr>
+                          <w:t>t work. Such as (-1,-1,-1) would work</w:t>
+                        </w:r>
+                      </w:p>
+                      <w:p>
+                        <w:r>
+                          <w:t>T</w:t>
+                        </w:r>
+                        <w:r>
+                          <w:rPr>
+                            <w:rFonts w:hint="eastAsia"/>
+                          </w:rPr>
+                          <w:t>he red one wouldn</w:t>
+                        </w:r>
+                        <w:r>
+                          <w:t>’</w:t>
+                        </w:r>
+                        <w:r>
+                          <w:rPr>
+                            <w:rFonts w:hint="eastAsia"/>
+                          </w:rPr>
+                          <w:t>t work here</w:t>
+                        </w:r>
+                      </w:p>
+                    </w:txbxContent>
+                  </v:textbox>
+                </v:shape>
+              </v:group>
+              <v:shape id="_x0000_s1062" type="#_x0000_t32" style="position:absolute;left:3948;top:5280;width:357;height:821" o:connectortype="straight">
+                <v:stroke endarrow="block"/>
+              </v:shape>
+              <v:shape id="_x0000_s1064" type="#_x0000_t32" style="position:absolute;left:3948;top:5187;width:2184;height:93;flip:y" o:connectortype="straight" strokecolor="red" strokeweight="3pt">
+                <v:stroke endarrow="block"/>
+                <v:shadow type="perspective" color="#7f7f7f [1601]" opacity=".5" offset="1pt" offset2="-1pt"/>
+              </v:shape>
+            </v:group>
+            <v:shape id="_x0000_s1063" type="#_x0000_t32" style="position:absolute;left:3948;top:5187;width:188;height:93;flip:y" o:connectortype="straight">
+              <v:stroke endarrow="block"/>
+            </v:shape>
+          </v:group>
+        </w:pict>
+      </w:r>
+    </w:p>
+    <w:p>
+      <w:pPr>
+        <w:spacing w:after="0" w:line="240" w:lineRule="auto"/>
+        <w:rPr>
+          <w:rFonts w:hint="eastAsia"/>
+          <w:b/>
+        </w:rPr>
+      </w:pPr>
+    </w:p>
+    <w:p>
+      <w:pPr>
+        <w:spacing w:after="0" w:line="240" w:lineRule="auto"/>
+        <w:rPr>
+          <w:rFonts w:hint="eastAsia"/>
+          <w:b/>
+        </w:rPr>
+      </w:pPr>
+    </w:p>
+    <w:p>
+      <w:pPr>
+        <w:spacing w:after="0" w:line="240" w:lineRule="auto"/>
+        <w:rPr>
+          <w:rFonts w:hint="eastAsia"/>
+          <w:b/>
+        </w:rPr>
+      </w:pPr>
+    </w:p>
+    <w:p>
+      <w:pPr>
+        <w:spacing w:after="0" w:line="240" w:lineRule="auto"/>
+        <w:rPr>
+          <w:rFonts w:hint="eastAsia"/>
+          <w:b/>
+        </w:rPr>
+      </w:pPr>
+    </w:p>
+    <w:p>
+      <w:pPr>
+        <w:spacing w:after="0" w:line="240" w:lineRule="auto"/>
+        <w:rPr>
+          <w:rFonts w:hint="eastAsia"/>
+          <w:b/>
+        </w:rPr>
+      </w:pPr>
+    </w:p>
+    <w:p>
+      <w:pPr>
+        <w:spacing w:after="0" w:line="240" w:lineRule="auto"/>
+        <w:rPr>
+          <w:rFonts w:hint="eastAsia"/>
+          <w:b/>
+        </w:rPr>
+      </w:pPr>
+    </w:p>
+    <w:p>
+      <w:pPr>
+        <w:spacing w:after="0" w:line="240" w:lineRule="auto"/>
+        <w:rPr>
+          <w:rFonts w:hint="eastAsia"/>
+          <w:b/>
+        </w:rPr>
+      </w:pPr>
+    </w:p>
+    <w:p>
+      <w:pPr>
+        <w:spacing w:after="0" w:line="240" w:lineRule="auto"/>
+        <w:rPr>
+          <w:rFonts w:hint="eastAsia"/>
+          <w:b/>
+        </w:rPr>
+      </w:pPr>
+    </w:p>
+    <w:p>
+      <w:pPr>
+        <w:spacing w:after="0" w:line="240" w:lineRule="auto"/>
+        <w:rPr>
+          <w:rFonts w:hint="eastAsia"/>
+          <w:b/>
+        </w:rPr>
+      </w:pPr>
+    </w:p>
+    <w:p>
+      <w:pPr>
+        <w:spacing w:after="0" w:line="240" w:lineRule="auto"/>
+        <w:rPr>
+          <w:rFonts w:hint="eastAsia"/>
+          <w:b/>
+        </w:rPr>
+      </w:pPr>
+    </w:p>
+    <w:p>
+      <w:pPr>
+        <w:spacing w:after="0" w:line="240" w:lineRule="auto"/>
+        <w:rPr>
+          <w:rFonts w:hint="eastAsia"/>
+          <w:b/>
+        </w:rPr>
+      </w:pPr>
+    </w:p>
+    <w:p>
+      <w:pPr>
+        <w:spacing w:after="0" w:line="240" w:lineRule="auto"/>
+        <w:rPr>
+          <w:rFonts w:hint="eastAsia"/>
+          <w:b/>
+        </w:rPr>
+      </w:pPr>
+    </w:p>
+    <w:p>
+      <w:pPr>
+        <w:spacing w:after="0" w:line="240" w:lineRule="auto"/>
+        <w:rPr>
+          <w:rFonts w:hint="eastAsia"/>
+          <w:b/>
+        </w:rPr>
+      </w:pPr>
+    </w:p>
+    <w:p>
+      <w:pPr>
+        <w:spacing w:after="0" w:line="240" w:lineRule="auto"/>
+        <w:rPr>
+          <w:rFonts w:hint="eastAsia"/>
+          <w:b/>
+        </w:rPr>
+      </w:pPr>
+    </w:p>
+    <w:p>
+      <w:pPr>
+        <w:spacing w:after="0" w:line="240" w:lineRule="auto"/>
+        <w:rPr>
+          <w:rFonts w:hint="eastAsia"/>
+          <w:b/>
+        </w:rPr>
+      </w:pPr>
+    </w:p>
+    <w:p>
+      <w:pPr>
+        <w:spacing w:after="0" w:line="240" w:lineRule="auto"/>
+        <w:rPr>
+          <w:rFonts w:hint="eastAsia"/>
+          <w:b/>
+        </w:rPr>
+      </w:pPr>
+    </w:p>
+    <w:p>
+      <w:pPr>
+        <w:spacing w:after="0" w:line="240" w:lineRule="auto"/>
+        <w:rPr>
+          <w:rFonts w:hint="eastAsia"/>
+          <w:b/>
+        </w:rPr>
+      </w:pPr>
+    </w:p>
+    <w:p>
+      <w:pPr>
+        <w:spacing w:after="0" w:line="240" w:lineRule="auto"/>
+        <w:rPr>
+          <w:rFonts w:hint="eastAsia"/>
+          <w:b/>
+        </w:rPr>
+      </w:pPr>
+    </w:p>
+    <w:p>
+      <w:pPr>
+        <w:spacing w:after="0" w:line="240" w:lineRule="auto"/>
+        <w:rPr>
+          <w:rFonts w:hint="eastAsia"/>
+          <w:b/>
+        </w:rPr>
+      </w:pPr>
+    </w:p>
+    <w:p>
+      <w:pPr>
+        <w:spacing w:after="0" w:line="240" w:lineRule="auto"/>
+        <w:rPr>
+          <w:rFonts w:hint="eastAsia"/>
+          <w:b/>
+        </w:rPr>
+      </w:pPr>
+    </w:p>
+    <w:p>
+      <w:pPr>
+        <w:spacing w:after="0" w:line="240" w:lineRule="auto"/>
+        <w:rPr>
+          <w:rFonts w:hint="eastAsia"/>
+          <w:b/>
+        </w:rPr>
+      </w:pPr>
+    </w:p>
+    <w:p>
+      <w:pPr>
+        <w:spacing w:after="0" w:line="240" w:lineRule="auto"/>
+        <w:rPr>
+          <w:rFonts w:hint="eastAsia"/>
+          <w:b/>
+        </w:rPr>
+      </w:pPr>
+    </w:p>
+    <w:p>
+      <w:pPr>
+        <w:spacing w:after="0" w:line="240" w:lineRule="auto"/>
+        <w:rPr>
+          <w:rFonts w:hint="eastAsia"/>
+          <w:b/>
+        </w:rPr>
+      </w:pPr>
+    </w:p>
+    <w:p>
+      <w:pPr>
+        <w:spacing w:after="0" w:line="240" w:lineRule="auto"/>
+        <w:rPr>
+          <w:rFonts w:hint="eastAsia"/>
+          <w:b/>
+        </w:rPr>
+      </w:pPr>
+    </w:p>
+    <w:p>
+      <w:pPr>
+        <w:spacing w:after="0" w:line="240" w:lineRule="auto"/>
+        <w:rPr>
+          <w:rFonts w:hint="eastAsia"/>
+          <w:b/>
+        </w:rPr>
+      </w:pPr>
+    </w:p>
+    <w:p>
+      <w:pPr>
+        <w:spacing w:after="0" w:line="240" w:lineRule="auto"/>
+        <w:rPr>
+          <w:rFonts w:hint="eastAsia"/>
+          <w:b/>
+        </w:rPr>
+      </w:pPr>
+    </w:p>
+    <w:p>
+      <w:pPr>
+        <w:spacing w:after="0" w:line="240" w:lineRule="auto"/>
+        <w:rPr>
+          <w:rFonts w:hint="eastAsia"/>
+          <w:b/>
+        </w:rPr>
+      </w:pPr>
+    </w:p>
+    <w:p>
+      <w:pPr>
+        <w:spacing w:after="0" w:line="240" w:lineRule="auto"/>
+        <w:rPr>
+          <w:rFonts w:hint="eastAsia"/>
+          <w:b/>
+        </w:rPr>
+      </w:pPr>
+    </w:p>
+    <w:p>
+      <w:pPr>
+        <w:spacing w:after="0" w:line="240" w:lineRule="auto"/>
+        <w:rPr>
+          <w:rFonts w:hint="eastAsia"/>
+          <w:b/>
+        </w:rPr>
+      </w:pPr>
+    </w:p>
+    <w:p>
+      <w:pPr>
+        <w:spacing w:after="0" w:line="240" w:lineRule="auto"/>
+        <w:rPr>
+          <w:rFonts w:hint="eastAsia"/>
+          <w:b/>
+        </w:rPr>
+      </w:pPr>
+    </w:p>
+    <w:p>
+      <w:pPr>
+        <w:spacing w:after="0" w:line="240" w:lineRule="auto"/>
+        <w:rPr>
+          <w:rFonts w:hint="eastAsia"/>
+          <w:b/>
+        </w:rPr>
+      </w:pPr>
+    </w:p>
+    <w:p>
+      <w:pPr>
+        <w:spacing w:after="0" w:line="240" w:lineRule="auto"/>
+        <w:rPr>
+          <w:rFonts w:hint="eastAsia"/>
+          <w:b/>
+        </w:rPr>
+      </w:pPr>
+    </w:p>
+    <w:p>
+      <w:pPr>
+        <w:spacing w:after="0" w:line="240" w:lineRule="auto"/>
+        <w:rPr>
+          <w:rFonts w:hint="eastAsia"/>
+          <w:b/>
+        </w:rPr>
+      </w:pPr>
+    </w:p>
+    <w:p>
+      <w:pPr>
+        <w:spacing w:after="0" w:line="240" w:lineRule="auto"/>
+        <w:rPr>
+          <w:rFonts w:hint="eastAsia"/>
+          <w:b/>
+        </w:rPr>
+      </w:pPr>
+    </w:p>
+    <w:p>
+      <w:pPr>
+        <w:spacing w:after="0" w:line="240" w:lineRule="auto"/>
+        <w:rPr>
+          <w:rFonts w:hint="eastAsia"/>
+          <w:b/>
+        </w:rPr>
+      </w:pPr>
+    </w:p>
+    <w:p>
+      <w:pPr>
+        <w:spacing w:after="0" w:line="240" w:lineRule="auto"/>
+        <w:rPr>
+          <w:rFonts w:hint="eastAsia"/>
+          <w:b/>
+        </w:rPr>
+      </w:pPr>
+    </w:p>
+    <w:p>
+      <w:pPr>
+        <w:spacing w:after="0" w:line="240" w:lineRule="auto"/>
+        <w:rPr>
+          <w:rFonts w:hint="eastAsia"/>
+          <w:b/>
+        </w:rPr>
+      </w:pPr>
+    </w:p>
+    <w:p>
+      <w:pPr>
+        <w:spacing w:after="0" w:line="240" w:lineRule="auto"/>
+        <w:rPr>
+          <w:rFonts w:hint="eastAsia"/>
+          <w:b/>
+        </w:rPr>
+      </w:pPr>
+    </w:p>
+    <w:p>
+      <w:pPr>
+        <w:spacing w:after="0" w:line="240" w:lineRule="auto"/>
+        <w:rPr>
+          <w:rFonts w:hint="eastAsia"/>
+          <w:b/>
+        </w:rPr>
+      </w:pPr>
+    </w:p>
+    <w:p>
+      <w:pPr>
+        <w:spacing w:after="0" w:line="240" w:lineRule="auto"/>
+        <w:rPr>
+          <w:rFonts w:hint="eastAsia"/>
+          <w:b/>
+        </w:rPr>
+      </w:pPr>
+    </w:p>
+    <w:p>
+      <w:pPr>
+        <w:spacing w:after="0" w:line="240" w:lineRule="auto"/>
+        <w:rPr>
+          <w:rFonts w:hint="eastAsia"/>
+          <w:b/>
+        </w:rPr>
+      </w:pPr>
+    </w:p>
+    <w:p>
+      <w:pPr>
+        <w:spacing w:after="0" w:line="240" w:lineRule="auto"/>
+        <w:rPr>
+          <w:b/>
+        </w:rPr>
+      </w:pPr>
+    </w:p>
+    <w:p>
+      <w:pPr>
+        <w:spacing w:after="0" w:line="240" w:lineRule="auto"/>
+        <w:rPr>
+          <w:b/>
+        </w:rPr>
+      </w:pPr>
+    </w:p>
+    <w:p>
+      <w:pPr>
+        <w:spacing w:after="0" w:line="240" w:lineRule="auto"/>
+        <w:rPr>
+          <w:b/>
+        </w:rPr>
+      </w:pPr>
+    </w:p>
+    <w:p>
+      <w:pPr>
+        <w:spacing w:after="0" w:line="240" w:lineRule="auto"/>
+        <w:rPr>
+          <w:b/>
+        </w:rPr>
+      </w:pPr>
+    </w:p>
+    <w:p>
+      <w:pPr>
+        <w:spacing w:after="0" w:line="240" w:lineRule="auto"/>
+        <w:rPr>
+          <w:b/>
+        </w:rPr>
+      </w:pPr>
+      <w:r>
+        <w:rPr>
+          <w:rFonts w:hint="eastAsia"/>
+          <w:b/>
+        </w:rPr>
+        <w:t xml:space="preserve">Online Graphics Transform 2: </w:t>
+      </w:r>
+      <w:proofErr w:type="spellStart"/>
+      <w:r>
+        <w:rPr>
+          <w:rFonts w:hint="eastAsia"/>
+          <w:b/>
+        </w:rPr>
+        <w:t>GluLookAt</w:t>
+      </w:r>
+      <w:proofErr w:type="spellEnd"/>
+    </w:p>
+    <w:p>
+      <w:pPr>
+        <w:spacing w:after="0" w:line="240" w:lineRule="auto"/>
+      </w:pPr>
+      <w:hyperlink r:id="rId25" w:history="1">
         <w:r>
           <w:rPr>
             <w:rStyle w:val="Hyperlink"/>
@@ -2678,8 +4131,16 @@
         <w:rPr>
           <w:rFonts w:hint="eastAsia"/>
         </w:rPr>
-        <w:t xml:space="preserve"> gluLooAt</w:t>
-      </w:r>
+        <w:t xml:space="preserve"> </w:t>
+      </w:r>
+      <w:proofErr w:type="spellStart"/>
+      <w:r>
+        <w:rPr>
+          <w:rFonts w:hint="eastAsia"/>
+        </w:rPr>
+        <w:t>gluLooAt</w:t>
+      </w:r>
+      <w:proofErr w:type="spellEnd"/>
     </w:p>
     <w:p>
       <w:pPr>
@@ -2699,133 +4160,6 @@
             <wp:extent cx="4444059" cy="2645545"/>
             <wp:effectExtent l="0" t="0" r="0" b="0"/>
             <wp:docPr id="2" name="Picture 2"/>
-            <wp:cNvGraphicFramePr>
-              <a:graphicFrameLocks xmlns:a="http://schemas.openxmlformats.org/drawingml/2006/main" noChangeAspect="1"/>
-            </wp:cNvGraphicFramePr>
-            <a:graphic xmlns:a="http://schemas.openxmlformats.org/drawingml/2006/main">
-              <a:graphicData uri="http://schemas.openxmlformats.org/drawingml/2006/picture">
-                <pic:pic xmlns:pic="http://schemas.openxmlformats.org/drawingml/2006/picture">
-                  <pic:nvPicPr>
-                    <pic:cNvPr id="0" name=""/>
-                    <pic:cNvPicPr/>
-                  </pic:nvPicPr>
-                  <pic:blipFill>
-                    <a:blip r:embed="rId25"/>
-                    <a:stretch>
-                      <a:fillRect/>
-                    </a:stretch>
-                  </pic:blipFill>
-                  <pic:spPr>
-                    <a:xfrm>
-                      <a:off x="0" y="0"/>
-                      <a:ext cx="4440742" cy="2643571"/>
-                    </a:xfrm>
-                    <a:prstGeom prst="rect">
-                      <a:avLst/>
-                    </a:prstGeom>
-                  </pic:spPr>
-                </pic:pic>
-              </a:graphicData>
-            </a:graphic>
-          </wp:inline>
-        </w:drawing>
-      </w:r>
-    </w:p>
-    <w:p>
-      <w:pPr>
-        <w:spacing w:after="0" w:line="240" w:lineRule="auto"/>
-        <w:rPr>
-          <w:b/>
-        </w:rPr>
-      </w:pPr>
-      <w:r>
-        <w:rPr>
-          <w:rFonts w:hint="eastAsia"/>
-          <w:b/>
-        </w:rPr>
-        <w:t>Up vector of the camera:</w:t>
-      </w:r>
-    </w:p>
-    <w:p>
-      <w:pPr>
-        <w:spacing w:after="0" w:line="240" w:lineRule="auto"/>
-      </w:pPr>
-      <w:r>
-        <w:t>D</w:t>
-      </w:r>
-      <w:r>
-        <w:rPr>
-          <w:rFonts w:hint="eastAsia"/>
-        </w:rPr>
-        <w:t xml:space="preserve">etermines which </w:t>
-      </w:r>
-      <w:r>
-        <w:t>parts of the images are</w:t>
-      </w:r>
-      <w:r>
-        <w:rPr>
-          <w:rFonts w:hint="eastAsia"/>
-        </w:rPr>
-        <w:t xml:space="preserve"> o</w:t>
-      </w:r>
-      <w:r>
-        <w:rPr>
-          <w:rFonts w:hint="eastAsia"/>
-        </w:rPr>
-        <w:t>n the x-axis, y-axis and z-axis</w:t>
-      </w:r>
-    </w:p>
-    <w:p>
-      <w:pPr>
-        <w:spacing w:after="0" w:line="240" w:lineRule="auto"/>
-      </w:pPr>
-      <w:r>
-        <w:t>C</w:t>
-      </w:r>
-      <w:r>
-        <w:rPr>
-          <w:rFonts w:hint="eastAsia"/>
-        </w:rPr>
-        <w:t xml:space="preserve">orresponds </w:t>
-      </w:r>
-      <w:r>
-        <w:rPr>
-          <w:rFonts w:hint="eastAsia"/>
-        </w:rPr>
-        <w:t>to rotation</w:t>
-      </w:r>
-      <w:r>
-        <w:rPr>
-          <w:rFonts w:hint="eastAsia"/>
-        </w:rPr>
-        <w:t xml:space="preserve"> your camera</w:t>
-      </w:r>
-      <w:r>
-        <w:rPr>
-          <w:rFonts w:hint="eastAsia"/>
-        </w:rPr>
-        <w:t>, pretty much means where is your head pointing</w:t>
-      </w:r>
-    </w:p>
-    <w:p>
-      <w:pPr>
-        <w:spacing w:after="0" w:line="240" w:lineRule="auto"/>
-      </w:pPr>
-    </w:p>
-    <w:p>
-      <w:pPr>
-        <w:spacing w:after="0" w:line="240" w:lineRule="auto"/>
-      </w:pPr>
-      <w:r>
-        <w:rPr>
-          <w:noProof/>
-        </w:rPr>
-        <w:lastRenderedPageBreak/>
-        <w:drawing>
-          <wp:inline distT="0" distB="0" distL="0" distR="0" wp14:anchorId="424BAB3D" wp14:editId="370CE7A9">
-            <wp:extent cx="4572000" cy="1789723"/>
-            <wp:effectExtent l="0" t="0" r="0" b="0"/>
-            <wp:docPr id="8" name="Picture 8"/>
             <wp:cNvGraphicFramePr>
               <a:graphicFrameLocks xmlns:a="http://schemas.openxmlformats.org/drawingml/2006/main" noChangeAspect="1"/>
             </wp:cNvGraphicFramePr>
@@ -2845,7 +4179,7 @@
                   <pic:spPr>
                     <a:xfrm>
                       <a:off x="0" y="0"/>
-                      <a:ext cx="4573358" cy="1790255"/>
+                      <a:ext cx="4440742" cy="2643571"/>
                     </a:xfrm>
                     <a:prstGeom prst="rect">
                       <a:avLst/>
@@ -2861,6 +4195,82 @@
     <w:p>
       <w:pPr>
         <w:spacing w:after="0" w:line="240" w:lineRule="auto"/>
+        <w:rPr>
+          <w:b/>
+        </w:rPr>
+      </w:pPr>
+      <w:r>
+        <w:rPr>
+          <w:rFonts w:hint="eastAsia"/>
+          <w:b/>
+        </w:rPr>
+        <w:t>Up vector of the camera:</w:t>
+      </w:r>
+    </w:p>
+    <w:p>
+      <w:pPr>
+        <w:spacing w:after="0" w:line="240" w:lineRule="auto"/>
+      </w:pPr>
+      <w:r>
+        <w:t>D</w:t>
+      </w:r>
+      <w:r>
+        <w:rPr>
+          <w:rFonts w:hint="eastAsia"/>
+        </w:rPr>
+        <w:t xml:space="preserve">etermines which </w:t>
+      </w:r>
+      <w:r>
+        <w:t>parts of the images are</w:t>
+      </w:r>
+      <w:r>
+        <w:rPr>
+          <w:rFonts w:hint="eastAsia"/>
+        </w:rPr>
+        <w:t xml:space="preserve"> o</w:t>
+      </w:r>
+      <w:r>
+        <w:rPr>
+          <w:rFonts w:hint="eastAsia"/>
+        </w:rPr>
+        <w:t>n the x-axis, y-axis and z-axis</w:t>
+      </w:r>
+    </w:p>
+    <w:p>
+      <w:pPr>
+        <w:spacing w:after="0" w:line="240" w:lineRule="auto"/>
+      </w:pPr>
+      <w:r>
+        <w:t>C</w:t>
+      </w:r>
+      <w:r>
+        <w:rPr>
+          <w:rFonts w:hint="eastAsia"/>
+        </w:rPr>
+        <w:t xml:space="preserve">orresponds </w:t>
+      </w:r>
+      <w:r>
+        <w:rPr>
+          <w:rFonts w:hint="eastAsia"/>
+        </w:rPr>
+        <w:t>to rotation</w:t>
+      </w:r>
+      <w:r>
+        <w:rPr>
+          <w:rFonts w:hint="eastAsia"/>
+        </w:rPr>
+        <w:t xml:space="preserve"> your camera</w:t>
+      </w:r>
+      <w:r>
+        <w:rPr>
+          <w:rFonts w:hint="eastAsia"/>
+        </w:rPr>
+        <w:t>, pretty much means where is your head pointing</w:t>
+      </w:r>
+    </w:p>
+    <w:p>
+      <w:pPr>
+        <w:spacing w:after="0" w:line="240" w:lineRule="auto"/>
       </w:pPr>
     </w:p>
     <w:p>
@@ -2872,10 +4282,10 @@
           <w:noProof/>
         </w:rPr>
         <w:drawing>
-          <wp:inline distT="0" distB="0" distL="0" distR="0" wp14:anchorId="5B7CFC75" wp14:editId="1A83AD9D">
-            <wp:extent cx="4256394" cy="2379215"/>
+          <wp:inline distT="0" distB="0" distL="0" distR="0" wp14:anchorId="424BAB3D" wp14:editId="370CE7A9">
+            <wp:extent cx="4572000" cy="1789723"/>
             <wp:effectExtent l="0" t="0" r="0" b="0"/>
-            <wp:docPr id="12" name="Picture 12"/>
+            <wp:docPr id="8" name="Picture 8"/>
             <wp:cNvGraphicFramePr>
               <a:graphicFrameLocks xmlns:a="http://schemas.openxmlformats.org/drawingml/2006/main" noChangeAspect="1"/>
             </wp:cNvGraphicFramePr>
@@ -2895,7 +4305,7 @@
                   <pic:spPr>
                     <a:xfrm>
                       <a:off x="0" y="0"/>
-                      <a:ext cx="4259050" cy="2380700"/>
+                      <a:ext cx="4573358" cy="1790255"/>
                     </a:xfrm>
                     <a:prstGeom prst="rect">
                       <a:avLst/>
@@ -2918,36 +4328,15 @@
         <w:spacing w:after="0" w:line="240" w:lineRule="auto"/>
       </w:pPr>
       <w:r>
-        <w:t>So we always want [center</w:t>
-      </w:r>
-      <w:r>
-        <w:t>-eye</w:t>
-      </w:r>
-      <w:r>
-        <w:t>] in the –z direction</w:t>
-      </w:r>
-      <w:r>
-        <w:t>, in openGL the camera is always at [0,0,0], looking at [0,0,-1] direction</w:t>
-      </w:r>
-    </w:p>
-    <w:p>
-      <w:pPr>
-        <w:spacing w:after="0" w:line="240" w:lineRule="auto"/>
-      </w:pPr>
-    </w:p>
-    <w:p>
-      <w:pPr>
-        <w:spacing w:after="0" w:line="240" w:lineRule="auto"/>
-      </w:pPr>
-      <w:r>
         <w:rPr>
           <w:noProof/>
         </w:rPr>
+        <w:lastRenderedPageBreak/>
         <w:drawing>
-          <wp:inline distT="0" distB="0" distL="0" distR="0" wp14:anchorId="7E2EE072" wp14:editId="39472C9E">
-            <wp:extent cx="4697891" cy="2530136"/>
+          <wp:inline distT="0" distB="0" distL="0" distR="0" wp14:anchorId="5B7CFC75" wp14:editId="1A83AD9D">
+            <wp:extent cx="4256394" cy="2379215"/>
             <wp:effectExtent l="0" t="0" r="0" b="0"/>
-            <wp:docPr id="13" name="Picture 13"/>
+            <wp:docPr id="12" name="Picture 12"/>
             <wp:cNvGraphicFramePr>
               <a:graphicFrameLocks xmlns:a="http://schemas.openxmlformats.org/drawingml/2006/main" noChangeAspect="1"/>
             </wp:cNvGraphicFramePr>
@@ -2967,6 +4356,94 @@
                   <pic:spPr>
                     <a:xfrm>
                       <a:off x="0" y="0"/>
+                      <a:ext cx="4259050" cy="2380700"/>
+                    </a:xfrm>
+                    <a:prstGeom prst="rect">
+                      <a:avLst/>
+                    </a:prstGeom>
+                  </pic:spPr>
+                </pic:pic>
+              </a:graphicData>
+            </a:graphic>
+          </wp:inline>
+        </w:drawing>
+      </w:r>
+    </w:p>
+    <w:p>
+      <w:pPr>
+        <w:spacing w:after="0" w:line="240" w:lineRule="auto"/>
+      </w:pPr>
+    </w:p>
+    <w:p>
+      <w:pPr>
+        <w:spacing w:after="0" w:line="240" w:lineRule="auto"/>
+      </w:pPr>
+      <w:r>
+        <w:t>So we always want [center</w:t>
+      </w:r>
+      <w:r>
+        <w:t>-eye</w:t>
+      </w:r>
+      <w:r>
+        <w:t>] in the –z direction</w:t>
+      </w:r>
+      <w:r>
+        <w:t xml:space="preserve">, in </w:t>
+      </w:r>
+      <w:proofErr w:type="spellStart"/>
+      <w:r>
+        <w:t>openGL</w:t>
+      </w:r>
+      <w:proofErr w:type="spellEnd"/>
+      <w:r>
+        <w:t xml:space="preserve"> the camera is always at [0</w:t>
+      </w:r>
+      <w:proofErr w:type="gramStart"/>
+      <w:r>
+        <w:t>,0,0</w:t>
+      </w:r>
+      <w:proofErr w:type="gramEnd"/>
+      <w:r>
+        <w:t>], looking at [0,0,-1] direction</w:t>
+      </w:r>
+    </w:p>
+    <w:p>
+      <w:pPr>
+        <w:spacing w:after="0" w:line="240" w:lineRule="auto"/>
+      </w:pPr>
+    </w:p>
+    <w:p>
+      <w:pPr>
+        <w:spacing w:after="0" w:line="240" w:lineRule="auto"/>
+      </w:pPr>
+      <w:r>
+        <w:rPr>
+          <w:noProof/>
+        </w:rPr>
+        <w:drawing>
+          <wp:inline distT="0" distB="0" distL="0" distR="0" wp14:anchorId="7E2EE072" wp14:editId="39472C9E">
+            <wp:extent cx="4697891" cy="2530136"/>
+            <wp:effectExtent l="0" t="0" r="0" b="0"/>
+            <wp:docPr id="13" name="Picture 13"/>
+            <wp:cNvGraphicFramePr>
+              <a:graphicFrameLocks xmlns:a="http://schemas.openxmlformats.org/drawingml/2006/main" noChangeAspect="1"/>
+            </wp:cNvGraphicFramePr>
+            <a:graphic xmlns:a="http://schemas.openxmlformats.org/drawingml/2006/main">
+              <a:graphicData uri="http://schemas.openxmlformats.org/drawingml/2006/picture">
+                <pic:pic xmlns:pic="http://schemas.openxmlformats.org/drawingml/2006/picture">
+                  <pic:nvPicPr>
+                    <pic:cNvPr id="0" name=""/>
+                    <pic:cNvPicPr/>
+                  </pic:nvPicPr>
+                  <pic:blipFill>
+                    <a:blip r:embed="rId29"/>
+                    <a:stretch>
+                      <a:fillRect/>
+                    </a:stretch>
+                  </pic:blipFill>
+                  <pic:spPr>
+                    <a:xfrm>
+                      <a:off x="0" y="0"/>
                       <a:ext cx="4694385" cy="2528248"/>
                     </a:xfrm>
                     <a:prstGeom prst="rect">
@@ -3067,7 +4544,7 @@
       <w:pPr>
         <w:spacing w:after="0" w:line="240" w:lineRule="auto"/>
       </w:pPr>
-      <w:hyperlink r:id="rId29" w:history="1">
+      <w:hyperlink r:id="rId30" w:history="1">
         <w:r>
           <w:rPr>
             <w:rStyle w:val="Hyperlink"/>
@@ -3102,7 +4579,7 @@
                     </pic:cNvPicPr>
                   </pic:nvPicPr>
                   <pic:blipFill>
-                    <a:blip r:embed="rId30">
+                    <a:blip r:embed="rId31">
                       <a:extLst>
                         <a:ext uri="{28A0092B-C50C-407E-A947-70E740481C1C}">
                           <a14:useLocalDpi xmlns:a14="http://schemas.microsoft.com/office/drawing/2010/main" val="0"/>
@@ -3174,7 +4651,15 @@
         <w:t xml:space="preserve">eye </w:t>
       </w:r>
       <w:r>
-        <w:t>– (lookat Point)</w:t>
+        <w:t>– (</w:t>
+      </w:r>
+      <w:proofErr w:type="spellStart"/>
+      <w:r>
+        <w:t>lookat</w:t>
+      </w:r>
+      <w:proofErr w:type="spellEnd"/>
+      <w:r>
+        <w:t xml:space="preserve"> Point)</w:t>
       </w:r>
     </w:p>
     <w:p>
@@ -3184,21 +4669,42 @@
       <w:r>
         <w:t xml:space="preserve">-z, </w:t>
       </w:r>
-      <w:r>
-        <w:t>Which means the view direction is (Lookat Point – eye)</w:t>
-      </w:r>
-    </w:p>
-    <w:p>
-      <w:pPr>
-        <w:spacing w:after="0" w:line="240" w:lineRule="auto"/>
-      </w:pPr>
-    </w:p>
-    <w:p>
-      <w:pPr>
-        <w:spacing w:after="0" w:line="240" w:lineRule="auto"/>
-      </w:pPr>
-      <w:r>
-        <w:t>‘y’ vector is defined by the ‘up’ vector</w:t>
+      <w:proofErr w:type="gramStart"/>
+      <w:r>
+        <w:t>Which</w:t>
+      </w:r>
+      <w:proofErr w:type="gramEnd"/>
+      <w:r>
+        <w:t xml:space="preserve"> means the view direction is (</w:t>
+      </w:r>
+      <w:proofErr w:type="spellStart"/>
+      <w:r>
+        <w:t>Lookat</w:t>
+      </w:r>
+      <w:proofErr w:type="spellEnd"/>
+      <w:r>
+        <w:t xml:space="preserve"> Point – eye)</w:t>
+      </w:r>
+    </w:p>
+    <w:p>
+      <w:pPr>
+        <w:spacing w:after="0" w:line="240" w:lineRule="auto"/>
+      </w:pPr>
+    </w:p>
+    <w:p>
+      <w:pPr>
+        <w:spacing w:after="0" w:line="240" w:lineRule="auto"/>
+      </w:pPr>
+      <w:r>
+        <w:t>‘</w:t>
+      </w:r>
+      <w:proofErr w:type="gramStart"/>
+      <w:r>
+        <w:t>y</w:t>
+      </w:r>
+      <w:proofErr w:type="gramEnd"/>
+      <w:r>
+        <w:t>’ vector is defined by the ‘up’ vector</w:t>
       </w:r>
     </w:p>
     <w:p>
@@ -3223,21 +4729,36 @@
       <w:pPr>
         <w:spacing w:after="0" w:line="240" w:lineRule="auto"/>
       </w:pPr>
-      <w:r>
-        <w:t xml:space="preserve">gluLookAt will rotate and translate the world in a way, that the camera will be located at {0,0,0} and looks towards the negative z-axis. </w:t>
-      </w:r>
-    </w:p>
-    <w:p>
-      <w:pPr>
-        <w:spacing w:after="0" w:line="240" w:lineRule="auto"/>
-      </w:pPr>
-    </w:p>
-    <w:p>
-      <w:pPr>
-        <w:spacing w:after="0" w:line="240" w:lineRule="auto"/>
-      </w:pPr>
-      <w:r>
-        <w:t>The actual matrix transformation that gluLookAt does</w:t>
+      <w:proofErr w:type="spellStart"/>
+      <w:proofErr w:type="gramStart"/>
+      <w:r>
+        <w:t>gluLookAt</w:t>
+      </w:r>
+      <w:proofErr w:type="spellEnd"/>
+      <w:proofErr w:type="gramEnd"/>
+      <w:r>
+        <w:t xml:space="preserve"> will rotate and translate the world in a way, that the camera will be located at {0,0,0} and looks towards the negative z-axis. </w:t>
+      </w:r>
+    </w:p>
+    <w:p>
+      <w:pPr>
+        <w:spacing w:after="0" w:line="240" w:lineRule="auto"/>
+      </w:pPr>
+    </w:p>
+    <w:p>
+      <w:pPr>
+        <w:spacing w:after="0" w:line="240" w:lineRule="auto"/>
+      </w:pPr>
+      <w:r>
+        <w:t xml:space="preserve">The actual matrix transformation that </w:t>
+      </w:r>
+      <w:proofErr w:type="spellStart"/>
+      <w:r>
+        <w:t>gluLookAt</w:t>
+      </w:r>
+      <w:proofErr w:type="spellEnd"/>
+      <w:r>
+        <w:t xml:space="preserve"> does</w:t>
       </w:r>
     </w:p>
     <w:p>
@@ -3261,7 +4782,6 @@
         <w:rPr>
           <w:noProof/>
         </w:rPr>
-        <w:lastRenderedPageBreak/>
         <w:drawing>
           <wp:inline distT="0" distB="0" distL="0" distR="0" wp14:anchorId="47FBF9A6" wp14:editId="73195D36">
             <wp:extent cx="3151573" cy="1996211"/>
@@ -3278,7 +4798,7 @@
                     <pic:cNvPicPr/>
                   </pic:nvPicPr>
                   <pic:blipFill rotWithShape="1">
-                    <a:blip r:embed="rId31"/>
+                    <a:blip r:embed="rId32"/>
                     <a:srcRect l="19517" t="2925" r="23027"/>
                     <a:stretch/>
                   </pic:blipFill>
@@ -3335,7 +4855,7 @@
                     <pic:cNvPicPr/>
                   </pic:nvPicPr>
                   <pic:blipFill>
-                    <a:blip r:embed="rId32"/>
+                    <a:blip r:embed="rId33"/>
                     <a:stretch>
                       <a:fillRect/>
                     </a:stretch>
@@ -3400,7 +4920,20 @@
         <w:spacing w:after="0" w:line="240" w:lineRule="auto"/>
       </w:pPr>
       <w:r>
-        <w:t xml:space="preserve">In general, what we need is a matrix M that given a point P(x,y,z) and a vector V(v1,v2,v3) provides </w:t>
+        <w:t>In general, what we need is a matrix M that given a point P(</w:t>
+      </w:r>
+      <w:proofErr w:type="spellStart"/>
+      <w:r>
+        <w:t>x</w:t>
+      </w:r>
+      <w:proofErr w:type="gramStart"/>
+      <w:r>
+        <w:t>,y,z</w:t>
+      </w:r>
+      <w:proofErr w:type="spellEnd"/>
+      <w:proofErr w:type="gramEnd"/>
+      <w:r>
+        <w:t xml:space="preserve">) and a vector V(v1,v2,v3) provides </w:t>
       </w:r>
     </w:p>
     <w:p>
@@ -3419,197 +4952,11 @@
         <w:rPr>
           <w:noProof/>
         </w:rPr>
-        <w:lastRenderedPageBreak/>
         <w:drawing>
           <wp:inline distT="0" distB="0" distL="0" distR="0" wp14:anchorId="6F4C958B" wp14:editId="1467A1A3">
             <wp:extent cx="3346882" cy="1856524"/>
             <wp:effectExtent l="0" t="0" r="0" b="0"/>
             <wp:docPr id="17" name="Picture 17"/>
-            <wp:cNvGraphicFramePr>
-              <a:graphicFrameLocks xmlns:a="http://schemas.openxmlformats.org/drawingml/2006/main" noChangeAspect="1"/>
-            </wp:cNvGraphicFramePr>
-            <a:graphic xmlns:a="http://schemas.openxmlformats.org/drawingml/2006/main">
-              <a:graphicData uri="http://schemas.openxmlformats.org/drawingml/2006/picture">
-                <pic:pic xmlns:pic="http://schemas.openxmlformats.org/drawingml/2006/picture">
-                  <pic:nvPicPr>
-                    <pic:cNvPr id="0" name=""/>
-                    <pic:cNvPicPr/>
-                  </pic:nvPicPr>
-                  <pic:blipFill>
-                    <a:blip r:embed="rId33"/>
-                    <a:stretch>
-                      <a:fillRect/>
-                    </a:stretch>
-                  </pic:blipFill>
-                  <pic:spPr>
-                    <a:xfrm>
-                      <a:off x="0" y="0"/>
-                      <a:ext cx="3347669" cy="1856960"/>
-                    </a:xfrm>
-                    <a:prstGeom prst="rect">
-                      <a:avLst/>
-                    </a:prstGeom>
-                  </pic:spPr>
-                </pic:pic>
-              </a:graphicData>
-            </a:graphic>
-          </wp:inline>
-        </w:drawing>
-      </w:r>
-    </w:p>
-    <w:p>
-      <w:pPr>
-        <w:spacing w:after="0" w:line="240" w:lineRule="auto"/>
-      </w:pPr>
-    </w:p>
-    <w:p>
-      <w:pPr>
-        <w:spacing w:after="0" w:line="240" w:lineRule="auto"/>
-      </w:pPr>
-    </w:p>
-    <w:p>
-      <w:pPr>
-        <w:spacing w:after="0" w:line="240" w:lineRule="auto"/>
-      </w:pPr>
-    </w:p>
-    <w:p>
-      <w:pPr>
-        <w:spacing w:after="0" w:line="240" w:lineRule="auto"/>
-      </w:pPr>
-    </w:p>
-    <w:p>
-      <w:pPr>
-        <w:spacing w:after="0" w:line="240" w:lineRule="auto"/>
-      </w:pPr>
-    </w:p>
-    <w:p>
-      <w:pPr>
-        <w:spacing w:after="0" w:line="240" w:lineRule="auto"/>
-      </w:pPr>
-    </w:p>
-    <w:p>
-      <w:pPr>
-        <w:spacing w:after="0" w:line="240" w:lineRule="auto"/>
-      </w:pPr>
-    </w:p>
-    <w:p>
-      <w:pPr>
-        <w:spacing w:after="0" w:line="240" w:lineRule="auto"/>
-      </w:pPr>
-    </w:p>
-    <w:p>
-      <w:pPr>
-        <w:spacing w:after="0" w:line="240" w:lineRule="auto"/>
-      </w:pPr>
-    </w:p>
-    <w:p>
-      <w:pPr>
-        <w:spacing w:after="0" w:line="240" w:lineRule="auto"/>
-      </w:pPr>
-    </w:p>
-    <w:p>
-      <w:pPr>
-        <w:spacing w:after="0" w:line="240" w:lineRule="auto"/>
-      </w:pPr>
-    </w:p>
-    <w:p>
-      <w:pPr>
-        <w:spacing w:after="0" w:line="240" w:lineRule="auto"/>
-      </w:pPr>
-    </w:p>
-    <w:p>
-      <w:pPr>
-        <w:spacing w:after="0" w:line="240" w:lineRule="auto"/>
-      </w:pPr>
-    </w:p>
-    <w:p>
-      <w:pPr>
-        <w:spacing w:after="0" w:line="240" w:lineRule="auto"/>
-        <w:rPr>
-          <w:b/>
-        </w:rPr>
-      </w:pPr>
-    </w:p>
-    <w:p>
-      <w:pPr>
-        <w:spacing w:after="0" w:line="240" w:lineRule="auto"/>
-        <w:rPr>
-          <w:b/>
-        </w:rPr>
-      </w:pPr>
-      <w:r>
-        <w:rPr>
-          <w:b/>
-        </w:rPr>
-        <w:t>Rotation Matrix</w:t>
-      </w:r>
-    </w:p>
-    <w:p>
-      <w:pPr>
-        <w:spacing w:after="0" w:line="240" w:lineRule="auto"/>
-      </w:pPr>
-    </w:p>
-    <w:p>
-      <w:pPr>
-        <w:spacing w:after="0" w:line="240" w:lineRule="auto"/>
-      </w:pPr>
-    </w:p>
-    <w:p>
-      <w:pPr>
-        <w:spacing w:after="0" w:line="240" w:lineRule="auto"/>
-      </w:pPr>
-    </w:p>
-    <w:p>
-      <w:pPr>
-        <w:spacing w:after="0" w:line="240" w:lineRule="auto"/>
-      </w:pPr>
-    </w:p>
-    <w:p>
-      <w:pPr>
-        <w:spacing w:after="0" w:line="240" w:lineRule="auto"/>
-      </w:pPr>
-    </w:p>
-    <w:p>
-      <w:pPr>
-        <w:spacing w:after="0" w:line="240" w:lineRule="auto"/>
-      </w:pPr>
-    </w:p>
-    <w:p>
-      <w:pPr>
-        <w:spacing w:after="0" w:line="240" w:lineRule="auto"/>
-        <w:rPr>
-          <w:b/>
-        </w:rPr>
-      </w:pPr>
-    </w:p>
-    <w:p>
-      <w:pPr>
-        <w:spacing w:after="0" w:line="240" w:lineRule="auto"/>
-        <w:rPr>
-          <w:b/>
-        </w:rPr>
-      </w:pPr>
-      <w:r>
-        <w:rPr>
-          <w:b/>
-        </w:rPr>
-        <w:t>Combining Translation, Rotation</w:t>
-      </w:r>
-    </w:p>
-    <w:p>
-      <w:pPr>
-        <w:spacing w:after="0" w:line="240" w:lineRule="auto"/>
-      </w:pPr>
-      <w:r>
-        <w:rPr>
-          <w:noProof/>
-        </w:rPr>
-        <w:lastRenderedPageBreak/>
-        <w:drawing>
-          <wp:inline distT="0" distB="0" distL="0" distR="0" wp14:anchorId="606E7A8A" wp14:editId="095FFCE4">
-            <wp:extent cx="4712851" cy="2530136"/>
-            <wp:effectExtent l="0" t="0" r="0" b="0"/>
-            <wp:docPr id="15" name="Picture 15"/>
             <wp:cNvGraphicFramePr>
               <a:graphicFrameLocks xmlns:a="http://schemas.openxmlformats.org/drawingml/2006/main" noChangeAspect="1"/>
             </wp:cNvGraphicFramePr>
@@ -3629,6 +4976,190 @@
                   <pic:spPr>
                     <a:xfrm>
                       <a:off x="0" y="0"/>
+                      <a:ext cx="3347669" cy="1856960"/>
+                    </a:xfrm>
+                    <a:prstGeom prst="rect">
+                      <a:avLst/>
+                    </a:prstGeom>
+                  </pic:spPr>
+                </pic:pic>
+              </a:graphicData>
+            </a:graphic>
+          </wp:inline>
+        </w:drawing>
+      </w:r>
+    </w:p>
+    <w:p>
+      <w:pPr>
+        <w:spacing w:after="0" w:line="240" w:lineRule="auto"/>
+      </w:pPr>
+    </w:p>
+    <w:p>
+      <w:pPr>
+        <w:spacing w:after="0" w:line="240" w:lineRule="auto"/>
+      </w:pPr>
+    </w:p>
+    <w:p>
+      <w:pPr>
+        <w:spacing w:after="0" w:line="240" w:lineRule="auto"/>
+      </w:pPr>
+    </w:p>
+    <w:p>
+      <w:pPr>
+        <w:spacing w:after="0" w:line="240" w:lineRule="auto"/>
+      </w:pPr>
+    </w:p>
+    <w:p>
+      <w:pPr>
+        <w:spacing w:after="0" w:line="240" w:lineRule="auto"/>
+      </w:pPr>
+    </w:p>
+    <w:p>
+      <w:pPr>
+        <w:spacing w:after="0" w:line="240" w:lineRule="auto"/>
+      </w:pPr>
+    </w:p>
+    <w:p>
+      <w:pPr>
+        <w:spacing w:after="0" w:line="240" w:lineRule="auto"/>
+      </w:pPr>
+    </w:p>
+    <w:p>
+      <w:pPr>
+        <w:spacing w:after="0" w:line="240" w:lineRule="auto"/>
+      </w:pPr>
+    </w:p>
+    <w:p>
+      <w:pPr>
+        <w:spacing w:after="0" w:line="240" w:lineRule="auto"/>
+      </w:pPr>
+    </w:p>
+    <w:p>
+      <w:pPr>
+        <w:spacing w:after="0" w:line="240" w:lineRule="auto"/>
+      </w:pPr>
+    </w:p>
+    <w:p>
+      <w:pPr>
+        <w:spacing w:after="0" w:line="240" w:lineRule="auto"/>
+      </w:pPr>
+    </w:p>
+    <w:p>
+      <w:pPr>
+        <w:spacing w:after="0" w:line="240" w:lineRule="auto"/>
+      </w:pPr>
+    </w:p>
+    <w:p>
+      <w:pPr>
+        <w:spacing w:after="0" w:line="240" w:lineRule="auto"/>
+      </w:pPr>
+    </w:p>
+    <w:p>
+      <w:pPr>
+        <w:spacing w:after="0" w:line="240" w:lineRule="auto"/>
+        <w:rPr>
+          <w:b/>
+        </w:rPr>
+      </w:pPr>
+    </w:p>
+    <w:p>
+      <w:pPr>
+        <w:spacing w:after="0" w:line="240" w:lineRule="auto"/>
+        <w:rPr>
+          <w:b/>
+        </w:rPr>
+      </w:pPr>
+      <w:r>
+        <w:rPr>
+          <w:b/>
+        </w:rPr>
+        <w:t>Rotation Matrix</w:t>
+      </w:r>
+    </w:p>
+    <w:p>
+      <w:pPr>
+        <w:spacing w:after="0" w:line="240" w:lineRule="auto"/>
+      </w:pPr>
+    </w:p>
+    <w:p>
+      <w:pPr>
+        <w:spacing w:after="0" w:line="240" w:lineRule="auto"/>
+      </w:pPr>
+    </w:p>
+    <w:p>
+      <w:pPr>
+        <w:spacing w:after="0" w:line="240" w:lineRule="auto"/>
+      </w:pPr>
+    </w:p>
+    <w:p>
+      <w:pPr>
+        <w:spacing w:after="0" w:line="240" w:lineRule="auto"/>
+      </w:pPr>
+    </w:p>
+    <w:p>
+      <w:pPr>
+        <w:spacing w:after="0" w:line="240" w:lineRule="auto"/>
+      </w:pPr>
+    </w:p>
+    <w:p>
+      <w:pPr>
+        <w:spacing w:after="0" w:line="240" w:lineRule="auto"/>
+      </w:pPr>
+    </w:p>
+    <w:p>
+      <w:pPr>
+        <w:spacing w:after="0" w:line="240" w:lineRule="auto"/>
+        <w:rPr>
+          <w:b/>
+        </w:rPr>
+      </w:pPr>
+    </w:p>
+    <w:p>
+      <w:pPr>
+        <w:spacing w:after="0" w:line="240" w:lineRule="auto"/>
+        <w:rPr>
+          <w:b/>
+        </w:rPr>
+      </w:pPr>
+      <w:r>
+        <w:rPr>
+          <w:b/>
+        </w:rPr>
+        <w:t>Combining Translation, Rotation</w:t>
+      </w:r>
+    </w:p>
+    <w:p>
+      <w:pPr>
+        <w:spacing w:after="0" w:line="240" w:lineRule="auto"/>
+      </w:pPr>
+      <w:r>
+        <w:rPr>
+          <w:noProof/>
+        </w:rPr>
+        <w:drawing>
+          <wp:inline distT="0" distB="0" distL="0" distR="0" wp14:anchorId="606E7A8A" wp14:editId="095FFCE4">
+            <wp:extent cx="4712851" cy="2530136"/>
+            <wp:effectExtent l="0" t="0" r="0" b="0"/>
+            <wp:docPr id="15" name="Picture 15"/>
+            <wp:cNvGraphicFramePr>
+              <a:graphicFrameLocks xmlns:a="http://schemas.openxmlformats.org/drawingml/2006/main" noChangeAspect="1"/>
+            </wp:cNvGraphicFramePr>
+            <a:graphic xmlns:a="http://schemas.openxmlformats.org/drawingml/2006/main">
+              <a:graphicData uri="http://schemas.openxmlformats.org/drawingml/2006/picture">
+                <pic:pic xmlns:pic="http://schemas.openxmlformats.org/drawingml/2006/picture">
+                  <pic:nvPicPr>
+                    <pic:cNvPr id="0" name=""/>
+                    <pic:cNvPicPr/>
+                  </pic:nvPicPr>
+                  <pic:blipFill>
+                    <a:blip r:embed="rId35"/>
+                    <a:stretch>
+                      <a:fillRect/>
+                    </a:stretch>
+                  </pic:blipFill>
+                  <pic:spPr>
+                    <a:xfrm>
+                      <a:off x="0" y="0"/>
                       <a:ext cx="4718458" cy="2533146"/>
                     </a:xfrm>
                     <a:prstGeom prst="rect">
@@ -3762,8 +5293,15 @@
         <w:spacing w:after="0" w:line="240" w:lineRule="auto"/>
       </w:pPr>
       <w:r>
-        <w:lastRenderedPageBreak/>
-        <w:t>Camera In 3D</w:t>
+        <w:t xml:space="preserve">Camera </w:t>
+      </w:r>
+      <w:proofErr w:type="gramStart"/>
+      <w:r>
+        <w:t>In</w:t>
+      </w:r>
+      <w:proofErr w:type="gramEnd"/>
+      <w:r>
+        <w:t xml:space="preserve"> 3D</w:t>
       </w:r>
       <w:r>
         <w:br/>
@@ -3790,7 +5328,7 @@
                     </pic:cNvPicPr>
                   </pic:nvPicPr>
                   <pic:blipFill>
-                    <a:blip r:embed="rId35">
+                    <a:blip r:embed="rId36">
                       <a:extLst>
                         <a:ext uri="{28A0092B-C50C-407E-A947-70E740481C1C}">
                           <a14:useLocalDpi xmlns:a14="http://schemas.microsoft.com/office/drawing/2010/main" val="0"/>
@@ -3848,7 +5386,7 @@
                     </pic:cNvPicPr>
                   </pic:nvPicPr>
                   <pic:blipFill>
-                    <a:blip r:embed="rId36">
+                    <a:blip r:embed="rId37">
                       <a:extLst>
                         <a:ext uri="{28A0092B-C50C-407E-A947-70E740481C1C}">
                           <a14:useLocalDpi xmlns:a14="http://schemas.microsoft.com/office/drawing/2010/main" val="0"/>
@@ -4106,6 +5644,7 @@
           <w:sz w:val="28"/>
           <w:szCs w:val="28"/>
         </w:rPr>
+        <w:lastRenderedPageBreak/>
         <w:t>Rotation Matrices</w:t>
       </w:r>
     </w:p>
@@ -4127,7 +5666,6 @@
           <w:sz w:val="28"/>
           <w:szCs w:val="28"/>
         </w:rPr>
-        <w:lastRenderedPageBreak/>
         <w:t>The best and most widely used representation for orientations is the quaternion</w:t>
       </w:r>
     </w:p>
@@ -4203,6 +5741,7 @@
           <w:szCs w:val="24"/>
         </w:rPr>
       </w:pPr>
+      <w:proofErr w:type="gramStart"/>
       <w:r>
         <w:rPr>
           <w:sz w:val="24"/>
@@ -4217,6 +5756,7 @@
         </w:rPr>
         <w:t>!</w:t>
       </w:r>
+      <w:proofErr w:type="gramEnd"/>
     </w:p>
     <w:p>
       <w:pPr>
@@ -4290,7 +5830,7 @@
                     <pic:cNvPicPr/>
                   </pic:nvPicPr>
                   <pic:blipFill>
-                    <a:blip r:embed="rId37">
+                    <a:blip r:embed="rId38">
                       <a:extLst>
                         <a:ext uri="{28A0092B-C50C-407E-A947-70E740481C1C}">
                           <a14:useLocalDpi xmlns:a14="http://schemas.microsoft.com/office/drawing/2010/main" val="0"/>
@@ -4495,51 +6035,12 @@
         <w:rPr>
           <w:noProof/>
         </w:rPr>
+        <w:lastRenderedPageBreak/>
         <w:drawing>
           <wp:inline distT="0" distB="0" distL="0" distR="0" wp14:anchorId="09FE9C31" wp14:editId="20977628">
             <wp:extent cx="5943600" cy="1565910"/>
             <wp:effectExtent l="0" t="0" r="0" b="0"/>
             <wp:docPr id="10" name="Picture 10"/>
-            <wp:cNvGraphicFramePr>
-              <a:graphicFrameLocks xmlns:a="http://schemas.openxmlformats.org/drawingml/2006/main" noChangeAspect="1"/>
-            </wp:cNvGraphicFramePr>
-            <a:graphic xmlns:a="http://schemas.openxmlformats.org/drawingml/2006/main">
-              <a:graphicData uri="http://schemas.openxmlformats.org/drawingml/2006/picture">
-                <pic:pic xmlns:pic="http://schemas.openxmlformats.org/drawingml/2006/picture">
-                  <pic:nvPicPr>
-                    <pic:cNvPr id="0" name=""/>
-                    <pic:cNvPicPr/>
-                  </pic:nvPicPr>
-                  <pic:blipFill>
-                    <a:blip r:embed="rId38"/>
-                    <a:stretch>
-                      <a:fillRect/>
-                    </a:stretch>
-                  </pic:blipFill>
-                  <pic:spPr>
-                    <a:xfrm>
-                      <a:off x="0" y="0"/>
-                      <a:ext cx="5943600" cy="1565910"/>
-                    </a:xfrm>
-                    <a:prstGeom prst="rect">
-                      <a:avLst/>
-                    </a:prstGeom>
-                  </pic:spPr>
-                </pic:pic>
-              </a:graphicData>
-            </a:graphic>
-          </wp:inline>
-        </w:drawing>
-      </w:r>
-      <w:r>
-        <w:rPr>
-          <w:noProof/>
-        </w:rPr>
-        <w:drawing>
-          <wp:inline distT="0" distB="0" distL="0" distR="0" wp14:anchorId="4B7E45DA" wp14:editId="369E669D">
-            <wp:extent cx="5943600" cy="975995"/>
-            <wp:effectExtent l="0" t="0" r="0" b="0"/>
-            <wp:docPr id="11" name="Picture 11"/>
             <wp:cNvGraphicFramePr>
               <a:graphicFrameLocks xmlns:a="http://schemas.openxmlformats.org/drawingml/2006/main" noChangeAspect="1"/>
             </wp:cNvGraphicFramePr>
@@ -4559,6 +6060,46 @@
                   <pic:spPr>
                     <a:xfrm>
                       <a:off x="0" y="0"/>
+                      <a:ext cx="5943600" cy="1565910"/>
+                    </a:xfrm>
+                    <a:prstGeom prst="rect">
+                      <a:avLst/>
+                    </a:prstGeom>
+                  </pic:spPr>
+                </pic:pic>
+              </a:graphicData>
+            </a:graphic>
+          </wp:inline>
+        </w:drawing>
+      </w:r>
+      <w:r>
+        <w:rPr>
+          <w:noProof/>
+        </w:rPr>
+        <w:drawing>
+          <wp:inline distT="0" distB="0" distL="0" distR="0" wp14:anchorId="4B7E45DA" wp14:editId="369E669D">
+            <wp:extent cx="5943600" cy="975995"/>
+            <wp:effectExtent l="0" t="0" r="0" b="0"/>
+            <wp:docPr id="11" name="Picture 11"/>
+            <wp:cNvGraphicFramePr>
+              <a:graphicFrameLocks xmlns:a="http://schemas.openxmlformats.org/drawingml/2006/main" noChangeAspect="1"/>
+            </wp:cNvGraphicFramePr>
+            <a:graphic xmlns:a="http://schemas.openxmlformats.org/drawingml/2006/main">
+              <a:graphicData uri="http://schemas.openxmlformats.org/drawingml/2006/picture">
+                <pic:pic xmlns:pic="http://schemas.openxmlformats.org/drawingml/2006/picture">
+                  <pic:nvPicPr>
+                    <pic:cNvPr id="0" name=""/>
+                    <pic:cNvPicPr/>
+                  </pic:nvPicPr>
+                  <pic:blipFill>
+                    <a:blip r:embed="rId40"/>
+                    <a:stretch>
+                      <a:fillRect/>
+                    </a:stretch>
+                  </pic:blipFill>
+                  <pic:spPr>
+                    <a:xfrm>
+                      <a:off x="0" y="0"/>
                       <a:ext cx="5943600" cy="975995"/>
                     </a:xfrm>
                     <a:prstGeom prst="rect">
@@ -4598,6 +6139,912 @@
           <w:szCs w:val="24"/>
         </w:rPr>
       </w:pPr>
+    </w:p>
+    <w:p>
+      <w:pPr>
+        <w:spacing w:after="0" w:line="240" w:lineRule="auto"/>
+        <w:rPr>
+          <w:sz w:val="24"/>
+          <w:szCs w:val="24"/>
+        </w:rPr>
+      </w:pPr>
+    </w:p>
+    <w:p>
+      <w:pPr>
+        <w:spacing w:after="0" w:line="240" w:lineRule="auto"/>
+        <w:rPr>
+          <w:sz w:val="24"/>
+          <w:szCs w:val="24"/>
+        </w:rPr>
+      </w:pPr>
+    </w:p>
+    <w:p>
+      <w:pPr>
+        <w:spacing w:after="0" w:line="240" w:lineRule="auto"/>
+        <w:rPr>
+          <w:sz w:val="24"/>
+          <w:szCs w:val="24"/>
+        </w:rPr>
+      </w:pPr>
+    </w:p>
+    <w:p>
+      <w:pPr>
+        <w:spacing w:after="0" w:line="240" w:lineRule="auto"/>
+        <w:rPr>
+          <w:sz w:val="24"/>
+          <w:szCs w:val="24"/>
+        </w:rPr>
+      </w:pPr>
+    </w:p>
+    <w:p>
+      <w:pPr>
+        <w:spacing w:after="0" w:line="240" w:lineRule="auto"/>
+        <w:rPr>
+          <w:sz w:val="24"/>
+          <w:szCs w:val="24"/>
+        </w:rPr>
+      </w:pPr>
+    </w:p>
+    <w:p>
+      <w:pPr>
+        <w:spacing w:after="0" w:line="240" w:lineRule="auto"/>
+        <w:rPr>
+          <w:sz w:val="24"/>
+          <w:szCs w:val="24"/>
+        </w:rPr>
+      </w:pPr>
+    </w:p>
+    <w:p>
+      <w:pPr>
+        <w:spacing w:after="0" w:line="240" w:lineRule="auto"/>
+        <w:rPr>
+          <w:sz w:val="24"/>
+          <w:szCs w:val="24"/>
+        </w:rPr>
+      </w:pPr>
+    </w:p>
+    <w:p>
+      <w:pPr>
+        <w:spacing w:after="0" w:line="240" w:lineRule="auto"/>
+        <w:rPr>
+          <w:sz w:val="24"/>
+          <w:szCs w:val="24"/>
+        </w:rPr>
+      </w:pPr>
+    </w:p>
+    <w:p>
+      <w:pPr>
+        <w:spacing w:after="0" w:line="240" w:lineRule="auto"/>
+        <w:rPr>
+          <w:sz w:val="24"/>
+          <w:szCs w:val="24"/>
+        </w:rPr>
+      </w:pPr>
+    </w:p>
+    <w:p>
+      <w:pPr>
+        <w:spacing w:after="0" w:line="240" w:lineRule="auto"/>
+        <w:rPr>
+          <w:sz w:val="24"/>
+          <w:szCs w:val="24"/>
+        </w:rPr>
+      </w:pPr>
+    </w:p>
+    <w:p>
+      <w:pPr>
+        <w:spacing w:after="0" w:line="240" w:lineRule="auto"/>
+        <w:rPr>
+          <w:sz w:val="24"/>
+          <w:szCs w:val="24"/>
+        </w:rPr>
+      </w:pPr>
+    </w:p>
+    <w:p>
+      <w:pPr>
+        <w:spacing w:after="0" w:line="240" w:lineRule="auto"/>
+        <w:rPr>
+          <w:sz w:val="24"/>
+          <w:szCs w:val="24"/>
+        </w:rPr>
+      </w:pPr>
+    </w:p>
+    <w:p>
+      <w:pPr>
+        <w:spacing w:after="0" w:line="240" w:lineRule="auto"/>
+        <w:rPr>
+          <w:sz w:val="24"/>
+          <w:szCs w:val="24"/>
+        </w:rPr>
+      </w:pPr>
+    </w:p>
+    <w:p>
+      <w:pPr>
+        <w:spacing w:after="0" w:line="240" w:lineRule="auto"/>
+        <w:rPr>
+          <w:sz w:val="24"/>
+          <w:szCs w:val="24"/>
+        </w:rPr>
+      </w:pPr>
+    </w:p>
+    <w:p>
+      <w:pPr>
+        <w:spacing w:after="0" w:line="240" w:lineRule="auto"/>
+        <w:rPr>
+          <w:sz w:val="24"/>
+          <w:szCs w:val="24"/>
+        </w:rPr>
+      </w:pPr>
+    </w:p>
+    <w:p>
+      <w:pPr>
+        <w:spacing w:after="0" w:line="240" w:lineRule="auto"/>
+        <w:rPr>
+          <w:sz w:val="24"/>
+          <w:szCs w:val="24"/>
+        </w:rPr>
+      </w:pPr>
+    </w:p>
+    <w:p>
+      <w:pPr>
+        <w:spacing w:after="0" w:line="240" w:lineRule="auto"/>
+        <w:rPr>
+          <w:sz w:val="24"/>
+          <w:szCs w:val="24"/>
+        </w:rPr>
+      </w:pPr>
+    </w:p>
+    <w:p>
+      <w:pPr>
+        <w:spacing w:after="0" w:line="240" w:lineRule="auto"/>
+        <w:rPr>
+          <w:sz w:val="24"/>
+          <w:szCs w:val="24"/>
+        </w:rPr>
+      </w:pPr>
+    </w:p>
+    <w:p>
+      <w:pPr>
+        <w:spacing w:after="0" w:line="240" w:lineRule="auto"/>
+        <w:rPr>
+          <w:sz w:val="24"/>
+          <w:szCs w:val="24"/>
+        </w:rPr>
+      </w:pPr>
+    </w:p>
+    <w:p>
+      <w:pPr>
+        <w:spacing w:after="0" w:line="240" w:lineRule="auto"/>
+        <w:rPr>
+          <w:sz w:val="24"/>
+          <w:szCs w:val="24"/>
+        </w:rPr>
+      </w:pPr>
+    </w:p>
+    <w:p>
+      <w:pPr>
+        <w:spacing w:after="0" w:line="240" w:lineRule="auto"/>
+        <w:rPr>
+          <w:sz w:val="24"/>
+          <w:szCs w:val="24"/>
+        </w:rPr>
+      </w:pPr>
+    </w:p>
+    <w:p>
+      <w:pPr>
+        <w:spacing w:after="0" w:line="240" w:lineRule="auto"/>
+        <w:rPr>
+          <w:sz w:val="24"/>
+          <w:szCs w:val="24"/>
+        </w:rPr>
+      </w:pPr>
+    </w:p>
+    <w:p>
+      <w:pPr>
+        <w:spacing w:after="0" w:line="240" w:lineRule="auto"/>
+        <w:rPr>
+          <w:sz w:val="24"/>
+          <w:szCs w:val="24"/>
+        </w:rPr>
+      </w:pPr>
+    </w:p>
+    <w:p>
+      <w:pPr>
+        <w:spacing w:after="0" w:line="240" w:lineRule="auto"/>
+        <w:rPr>
+          <w:sz w:val="24"/>
+          <w:szCs w:val="24"/>
+        </w:rPr>
+      </w:pPr>
+    </w:p>
+    <w:p>
+      <w:pPr>
+        <w:spacing w:after="0" w:line="240" w:lineRule="auto"/>
+        <w:rPr>
+          <w:sz w:val="24"/>
+          <w:szCs w:val="24"/>
+        </w:rPr>
+      </w:pPr>
+    </w:p>
+    <w:p>
+      <w:pPr>
+        <w:spacing w:after="0" w:line="240" w:lineRule="auto"/>
+        <w:rPr>
+          <w:sz w:val="24"/>
+          <w:szCs w:val="24"/>
+        </w:rPr>
+      </w:pPr>
+    </w:p>
+    <w:p>
+      <w:pPr>
+        <w:spacing w:after="0" w:line="240" w:lineRule="auto"/>
+        <w:rPr>
+          <w:sz w:val="24"/>
+          <w:szCs w:val="24"/>
+        </w:rPr>
+      </w:pPr>
+    </w:p>
+    <w:p>
+      <w:pPr>
+        <w:spacing w:after="0" w:line="240" w:lineRule="auto"/>
+        <w:rPr>
+          <w:b/>
+        </w:rPr>
+      </w:pPr>
+      <w:r>
+        <w:rPr>
+          <w:b/>
+        </w:rPr>
+        <w:lastRenderedPageBreak/>
+        <w:t>Understanding the view matrix</w:t>
+      </w:r>
+    </w:p>
+    <w:p>
+      <w:pPr>
+        <w:spacing w:after="0" w:line="240" w:lineRule="auto"/>
+        <w:rPr>
+          <w:sz w:val="24"/>
+          <w:szCs w:val="24"/>
+        </w:rPr>
+      </w:pPr>
+      <w:hyperlink r:id="rId41" w:history="1">
+        <w:r>
+          <w:rPr>
+            <w:rStyle w:val="Hyperlink"/>
+            <w:sz w:val="24"/>
+            <w:szCs w:val="24"/>
+          </w:rPr>
+          <w:t>http://blog.hvidtfeldts.net/index.php/2014/01/combining-ray-tracing-and-polygons/</w:t>
+        </w:r>
+      </w:hyperlink>
+    </w:p>
+    <w:p>
+      <w:pPr>
+        <w:spacing w:after="0" w:line="240" w:lineRule="auto"/>
+        <w:rPr>
+          <w:sz w:val="24"/>
+          <w:szCs w:val="24"/>
+        </w:rPr>
+      </w:pPr>
+    </w:p>
+    <w:p>
+      <w:pPr>
+        <w:shd w:val="clear" w:color="auto" w:fill="FFFFFF"/>
+        <w:spacing w:after="0" w:line="240" w:lineRule="auto"/>
+        <w:outlineLvl w:val="1"/>
+        <w:rPr>
+          <w:rFonts w:ascii="Georgia" w:eastAsia="Times New Roman" w:hAnsi="Georgia" w:cs="Times New Roman"/>
+          <w:b/>
+          <w:bCs/>
+          <w:color w:val="141412"/>
+          <w:sz w:val="45"/>
+          <w:szCs w:val="45"/>
+        </w:rPr>
+      </w:pPr>
+      <w:r>
+        <w:rPr>
+          <w:rFonts w:ascii="Georgia" w:eastAsia="Times New Roman" w:hAnsi="Georgia" w:cs="Times New Roman"/>
+          <w:b/>
+          <w:bCs/>
+          <w:color w:val="141412"/>
+          <w:sz w:val="45"/>
+          <w:szCs w:val="45"/>
+        </w:rPr>
+        <w:t>The camera transformation</w:t>
+      </w:r>
+    </w:p>
+    <w:p>
+      <w:pPr>
+        <w:pStyle w:val="NormalWeb"/>
+        <w:shd w:val="clear" w:color="auto" w:fill="FFFFFF"/>
+        <w:spacing w:before="0" w:beforeAutospacing="0" w:after="360" w:afterAutospacing="0" w:line="360" w:lineRule="atLeast"/>
+        <w:rPr>
+          <w:rFonts w:ascii="Helvetica" w:hAnsi="Helvetica" w:cs="Helvetica"/>
+          <w:b/>
+          <w:color w:val="141412"/>
+        </w:rPr>
+      </w:pPr>
+      <w:r>
+        <w:rPr>
+          <w:rFonts w:ascii="Helvetica" w:hAnsi="Helvetica" w:cs="Helvetica"/>
+          <w:color w:val="141412"/>
+        </w:rPr>
+        <w:t xml:space="preserve">The next step is to transform the world coordinates into camera or eye space. Now, neither old nor modern OpenGL has any special support for implementing a camera. Instead the conventional </w:t>
+      </w:r>
+      <w:proofErr w:type="spellStart"/>
+      <w:r>
+        <w:rPr>
+          <w:rFonts w:ascii="Helvetica" w:hAnsi="Helvetica" w:cs="Helvetica"/>
+          <w:color w:val="141412"/>
+        </w:rPr>
+        <w:t>gluPerspective</w:t>
+      </w:r>
+      <w:proofErr w:type="spellEnd"/>
+      <w:r>
+        <w:rPr>
+          <w:rFonts w:ascii="Helvetica" w:hAnsi="Helvetica" w:cs="Helvetica"/>
+          <w:color w:val="141412"/>
+        </w:rPr>
+        <w:t xml:space="preserve"> always assumes an </w:t>
+      </w:r>
+      <w:proofErr w:type="spellStart"/>
+      <w:r>
+        <w:rPr>
+          <w:rFonts w:ascii="Helvetica" w:hAnsi="Helvetica" w:cs="Helvetica"/>
+          <w:color w:val="141412"/>
+        </w:rPr>
+        <w:t>origo</w:t>
+      </w:r>
+      <w:proofErr w:type="spellEnd"/>
+      <w:r>
+        <w:rPr>
+          <w:rFonts w:ascii="Helvetica" w:hAnsi="Helvetica" w:cs="Helvetica"/>
+          <w:color w:val="141412"/>
+        </w:rPr>
+        <w:t xml:space="preserve"> centered camera facing the negative z-direction, and with an up-vector in the positive y-direction. </w:t>
+      </w:r>
+      <w:r>
+        <w:rPr>
+          <w:rFonts w:ascii="Helvetica" w:hAnsi="Helvetica" w:cs="Helvetica"/>
+          <w:b/>
+          <w:color w:val="141412"/>
+        </w:rPr>
+        <w:t>So, in order to implement a generic, movable camera, we instead find a camera-view matrix, and then apply the</w:t>
+      </w:r>
+      <w:r>
+        <w:rPr>
+          <w:rStyle w:val="apple-converted-space"/>
+          <w:rFonts w:ascii="Helvetica" w:eastAsia="Microsoft YaHei" w:hAnsi="Helvetica" w:cs="Helvetica"/>
+          <w:b/>
+          <w:color w:val="141412"/>
+        </w:rPr>
+        <w:t> </w:t>
+      </w:r>
+      <w:r>
+        <w:rPr>
+          <w:rStyle w:val="Emphasis"/>
+          <w:rFonts w:ascii="Helvetica" w:hAnsi="Helvetica" w:cs="Helvetica"/>
+          <w:b/>
+          <w:color w:val="141412"/>
+        </w:rPr>
+        <w:t>inverse</w:t>
+      </w:r>
+      <w:r>
+        <w:rPr>
+          <w:rStyle w:val="apple-converted-space"/>
+          <w:rFonts w:ascii="Helvetica" w:eastAsia="Microsoft YaHei" w:hAnsi="Helvetica" w:cs="Helvetica"/>
+          <w:b/>
+          <w:color w:val="141412"/>
+        </w:rPr>
+        <w:t> </w:t>
+      </w:r>
+      <w:r>
+        <w:rPr>
+          <w:rFonts w:ascii="Helvetica" w:hAnsi="Helvetica" w:cs="Helvetica"/>
+          <w:b/>
+          <w:color w:val="141412"/>
+        </w:rPr>
+        <w:t>transformation to our world coordinates – i.e. instead of moving/rotate the camera, we apply the opposite transformation to the world.</w:t>
+      </w:r>
+    </w:p>
+    <w:p>
+      <w:pPr>
+        <w:pStyle w:val="NormalWeb"/>
+        <w:shd w:val="clear" w:color="auto" w:fill="FFFFFF"/>
+        <w:spacing w:before="0" w:beforeAutospacing="0" w:after="360" w:afterAutospacing="0" w:line="360" w:lineRule="atLeast"/>
+        <w:rPr>
+          <w:rFonts w:ascii="Helvetica" w:hAnsi="Helvetica" w:cs="Helvetica"/>
+          <w:color w:val="141412"/>
+        </w:rPr>
+      </w:pPr>
+      <w:r>
+        <w:rPr>
+          <w:rFonts w:ascii="Helvetica" w:hAnsi="Helvetica" w:cs="Helvetica"/>
+          <w:color w:val="141412"/>
+        </w:rPr>
+        <w:t>Personally, I prefer using a camera specified using a forward, up, and right vector, and a position. It is easy to understand, and the only problem is that you need to keep the vectors orthogonal at all times. So we will use a camera identical to the one implemented in</w:t>
+      </w:r>
+      <w:r>
+        <w:rPr>
+          <w:rStyle w:val="apple-converted-space"/>
+          <w:rFonts w:ascii="Helvetica" w:eastAsia="Microsoft YaHei" w:hAnsi="Helvetica" w:cs="Helvetica"/>
+          <w:color w:val="141412"/>
+        </w:rPr>
+        <w:t> </w:t>
+      </w:r>
+      <w:proofErr w:type="spellStart"/>
+      <w:r>
+        <w:rPr>
+          <w:rFonts w:ascii="Helvetica" w:hAnsi="Helvetica" w:cs="Helvetica"/>
+          <w:color w:val="141412"/>
+        </w:rPr>
+        <w:fldChar w:fldCharType="begin"/>
+      </w:r>
+      <w:r>
+        <w:rPr>
+          <w:rFonts w:ascii="Helvetica" w:hAnsi="Helvetica" w:cs="Helvetica"/>
+          <w:color w:val="141412"/>
+        </w:rPr>
+        <w:instrText xml:space="preserve"> HYPERLINK "http://www.opengl.org/sdk/docs/man2/xhtml/gluLookAt.xml" </w:instrText>
+      </w:r>
+      <w:r>
+        <w:rPr>
+          <w:rFonts w:ascii="Helvetica" w:hAnsi="Helvetica" w:cs="Helvetica"/>
+          <w:color w:val="141412"/>
+        </w:rPr>
+        <w:fldChar w:fldCharType="separate"/>
+      </w:r>
+      <w:r>
+        <w:rPr>
+          <w:rStyle w:val="Hyperlink"/>
+          <w:rFonts w:ascii="Helvetica" w:hAnsi="Helvetica" w:cs="Helvetica"/>
+          <w:color w:val="BC360A"/>
+        </w:rPr>
+        <w:t>gluLookAt</w:t>
+      </w:r>
+      <w:proofErr w:type="spellEnd"/>
+      <w:r>
+        <w:rPr>
+          <w:rFonts w:ascii="Helvetica" w:hAnsi="Helvetica" w:cs="Helvetica"/>
+          <w:color w:val="141412"/>
+        </w:rPr>
+        <w:fldChar w:fldCharType="end"/>
+      </w:r>
+      <w:r>
+        <w:rPr>
+          <w:rFonts w:ascii="Helvetica" w:hAnsi="Helvetica" w:cs="Helvetica"/>
+          <w:color w:val="141412"/>
+        </w:rPr>
+        <w:t>.</w:t>
+      </w:r>
+    </w:p>
+    <w:p>
+      <w:pPr>
+        <w:pStyle w:val="NormalWeb"/>
+        <w:shd w:val="clear" w:color="auto" w:fill="FFFFFF"/>
+        <w:spacing w:before="0" w:beforeAutospacing="0" w:after="360" w:afterAutospacing="0" w:line="360" w:lineRule="atLeast"/>
+        <w:rPr>
+          <w:rFonts w:ascii="Helvetica" w:hAnsi="Helvetica" w:cs="Helvetica"/>
+          <w:color w:val="141412"/>
+        </w:rPr>
+      </w:pPr>
+      <w:r>
+        <w:rPr>
+          <w:rFonts w:ascii="Helvetica" w:hAnsi="Helvetica" w:cs="Helvetica"/>
+          <w:color w:val="141412"/>
+        </w:rPr>
+        <w:t>The camera-view matrix is then of the form:</w:t>
+      </w:r>
+    </w:p>
+    <w:p>
+      <w:pPr>
+        <w:pStyle w:val="NormalWeb"/>
+        <w:shd w:val="clear" w:color="auto" w:fill="FFFFFF"/>
+        <w:spacing w:before="0" w:beforeAutospacing="0" w:after="0" w:afterAutospacing="0" w:line="360" w:lineRule="atLeast"/>
+        <w:rPr>
+          <w:rFonts w:ascii="Helvetica" w:hAnsi="Helvetica" w:cs="Helvetica"/>
+          <w:color w:val="141412"/>
+        </w:rPr>
+      </w:pPr>
+      <w:r>
+        <w:rPr>
+          <w:noProof/>
+        </w:rPr>
+        <w:drawing>
+          <wp:inline distT="0" distB="0" distL="0" distR="0" wp14:anchorId="708F2E45" wp14:editId="4D4ACAF0">
+            <wp:extent cx="2247900" cy="1171575"/>
+            <wp:effectExtent l="0" t="0" r="0" b="9525"/>
+            <wp:docPr id="16" name="Picture 16"/>
+            <wp:cNvGraphicFramePr>
+              <a:graphicFrameLocks xmlns:a="http://schemas.openxmlformats.org/drawingml/2006/main" noChangeAspect="1"/>
+            </wp:cNvGraphicFramePr>
+            <a:graphic xmlns:a="http://schemas.openxmlformats.org/drawingml/2006/main">
+              <a:graphicData uri="http://schemas.openxmlformats.org/drawingml/2006/picture">
+                <pic:pic xmlns:pic="http://schemas.openxmlformats.org/drawingml/2006/picture">
+                  <pic:nvPicPr>
+                    <pic:cNvPr id="0" name=""/>
+                    <pic:cNvPicPr/>
+                  </pic:nvPicPr>
+                  <pic:blipFill>
+                    <a:blip r:embed="rId42"/>
+                    <a:stretch>
+                      <a:fillRect/>
+                    </a:stretch>
+                  </pic:blipFill>
+                  <pic:spPr>
+                    <a:xfrm>
+                      <a:off x="0" y="0"/>
+                      <a:ext cx="2247900" cy="1171575"/>
+                    </a:xfrm>
+                    <a:prstGeom prst="rect">
+                      <a:avLst/>
+                    </a:prstGeom>
+                  </pic:spPr>
+                </pic:pic>
+              </a:graphicData>
+            </a:graphic>
+          </wp:inline>
+        </w:drawing>
+      </w:r>
+      <w:r>
+        <w:rPr>
+          <w:rFonts w:ascii="Helvetica" w:hAnsi="Helvetica" w:cs="Helvetica"/>
+          <w:color w:val="141412"/>
+        </w:rPr>
+        <w:br/>
+        <w:t> </w:t>
+      </w:r>
+      <w:r>
+        <w:rPr>
+          <w:rFonts w:ascii="Helvetica" w:hAnsi="Helvetica" w:cs="Helvetica"/>
+          <w:color w:val="141412"/>
+        </w:rPr>
+        <w:br/>
+      </w:r>
+      <w:proofErr w:type="gramStart"/>
+      <w:r>
+        <w:rPr>
+          <w:rFonts w:ascii="Helvetica" w:hAnsi="Helvetica" w:cs="Helvetica"/>
+          <w:color w:val="141412"/>
+        </w:rPr>
+        <w:t>where</w:t>
+      </w:r>
+      <w:proofErr w:type="gramEnd"/>
+      <w:r>
+        <w:rPr>
+          <w:rFonts w:ascii="Helvetica" w:hAnsi="Helvetica" w:cs="Helvetica"/>
+          <w:color w:val="141412"/>
+        </w:rPr>
+        <w:t xml:space="preserve"> r=right, u=up, f=forward, and p is the position in world coordinates. R, u, and f must be normalized and orthogonal.</w:t>
+      </w:r>
+    </w:p>
+    <w:p>
+      <w:pPr>
+        <w:pStyle w:val="NormalWeb"/>
+        <w:shd w:val="clear" w:color="auto" w:fill="FFFFFF"/>
+        <w:spacing w:before="0" w:beforeAutospacing="0" w:after="360" w:afterAutospacing="0" w:line="360" w:lineRule="atLeast"/>
+        <w:rPr>
+          <w:rFonts w:ascii="Helvetica" w:hAnsi="Helvetica" w:cs="Helvetica"/>
+          <w:color w:val="141412"/>
+        </w:rPr>
+      </w:pPr>
+      <w:proofErr w:type="gramStart"/>
+      <w:r>
+        <w:rPr>
+          <w:rFonts w:ascii="Helvetica" w:hAnsi="Helvetica" w:cs="Helvetica"/>
+          <w:color w:val="141412"/>
+        </w:rPr>
+        <w:t>Which gives an inverse of the form:</w:t>
+      </w:r>
+      <w:proofErr w:type="gramEnd"/>
+    </w:p>
+    <w:p>
+      <w:pPr>
+        <w:pStyle w:val="NormalWeb"/>
+        <w:shd w:val="clear" w:color="auto" w:fill="FFFFFF"/>
+        <w:spacing w:before="0" w:beforeAutospacing="0" w:after="0" w:afterAutospacing="0" w:line="360" w:lineRule="atLeast"/>
+        <w:rPr>
+          <w:rFonts w:ascii="Helvetica" w:hAnsi="Helvetica" w:cs="Helvetica"/>
+          <w:color w:val="141412"/>
+        </w:rPr>
+      </w:pPr>
+      <w:r>
+        <w:rPr>
+          <w:noProof/>
+        </w:rPr>
+        <w:drawing>
+          <wp:inline distT="0" distB="0" distL="0" distR="0" wp14:anchorId="255377A9" wp14:editId="0E226371">
+            <wp:extent cx="2247900" cy="1066800"/>
+            <wp:effectExtent l="0" t="0" r="0" b="0"/>
+            <wp:docPr id="22" name="Picture 22"/>
+            <wp:cNvGraphicFramePr>
+              <a:graphicFrameLocks xmlns:a="http://schemas.openxmlformats.org/drawingml/2006/main" noChangeAspect="1"/>
+            </wp:cNvGraphicFramePr>
+            <a:graphic xmlns:a="http://schemas.openxmlformats.org/drawingml/2006/main">
+              <a:graphicData uri="http://schemas.openxmlformats.org/drawingml/2006/picture">
+                <pic:pic xmlns:pic="http://schemas.openxmlformats.org/drawingml/2006/picture">
+                  <pic:nvPicPr>
+                    <pic:cNvPr id="0" name=""/>
+                    <pic:cNvPicPr/>
+                  </pic:nvPicPr>
+                  <pic:blipFill>
+                    <a:blip r:embed="rId43"/>
+                    <a:stretch>
+                      <a:fillRect/>
+                    </a:stretch>
+                  </pic:blipFill>
+                  <pic:spPr>
+                    <a:xfrm>
+                      <a:off x="0" y="0"/>
+                      <a:ext cx="2247900" cy="1066800"/>
+                    </a:xfrm>
+                    <a:prstGeom prst="rect">
+                      <a:avLst/>
+                    </a:prstGeom>
+                  </pic:spPr>
+                </pic:pic>
+              </a:graphicData>
+            </a:graphic>
+          </wp:inline>
+        </w:drawing>
+      </w:r>
+      <w:r>
+        <w:rPr>
+          <w:rFonts w:ascii="Helvetica" w:hAnsi="Helvetica" w:cs="Helvetica"/>
+          <w:color w:val="141412"/>
+        </w:rPr>
+        <w:br/>
+        <w:t> </w:t>
+      </w:r>
+    </w:p>
+    <w:p>
+      <w:pPr>
+        <w:pStyle w:val="NormalWeb"/>
+        <w:shd w:val="clear" w:color="auto" w:fill="FFFFFF"/>
+        <w:spacing w:before="0" w:beforeAutospacing="0" w:after="0" w:afterAutospacing="0" w:line="360" w:lineRule="atLeast"/>
+        <w:rPr>
+          <w:rFonts w:ascii="Helvetica" w:hAnsi="Helvetica" w:cs="Helvetica"/>
+          <w:color w:val="141412"/>
+        </w:rPr>
+      </w:pPr>
+      <w:bookmarkStart w:id="0" w:name="_GoBack"/>
+      <w:bookmarkEnd w:id="0"/>
+      <w:r>
+        <w:rPr>
+          <w:rFonts w:ascii="Helvetica" w:hAnsi="Helvetica" w:cs="Helvetica"/>
+          <w:color w:val="141412"/>
+        </w:rPr>
+        <w:lastRenderedPageBreak/>
+        <w:t>By multiplying the matrices together and requiring the result is the identity matrix, the following relations between p and q can be established:</w:t>
+      </w:r>
+    </w:p>
+    <w:p>
+      <w:pPr>
+        <w:pStyle w:val="HTMLPreformatted"/>
+        <w:shd w:val="clear" w:color="auto" w:fill="F5F5F5"/>
+        <w:spacing w:before="300" w:after="300"/>
+        <w:rPr>
+          <w:color w:val="666666"/>
+          <w:sz w:val="21"/>
+          <w:szCs w:val="21"/>
+        </w:rPr>
+      </w:pPr>
+      <w:proofErr w:type="spellStart"/>
+      <w:r>
+        <w:rPr>
+          <w:color w:val="666666"/>
+          <w:sz w:val="21"/>
+          <w:szCs w:val="21"/>
+        </w:rPr>
+        <w:t>q.x</w:t>
+      </w:r>
+      <w:proofErr w:type="spellEnd"/>
+      <w:r>
+        <w:rPr>
+          <w:color w:val="666666"/>
+          <w:sz w:val="21"/>
+          <w:szCs w:val="21"/>
+        </w:rPr>
+        <w:t xml:space="preserve"> = -dot(</w:t>
+      </w:r>
+      <w:proofErr w:type="spellStart"/>
+      <w:r>
+        <w:rPr>
+          <w:color w:val="666666"/>
+          <w:sz w:val="21"/>
+          <w:szCs w:val="21"/>
+        </w:rPr>
+        <w:t>r</w:t>
+      </w:r>
+      <w:proofErr w:type="gramStart"/>
+      <w:r>
+        <w:rPr>
+          <w:color w:val="666666"/>
+          <w:sz w:val="21"/>
+          <w:szCs w:val="21"/>
+        </w:rPr>
+        <w:t>,p</w:t>
+      </w:r>
+      <w:proofErr w:type="spellEnd"/>
+      <w:proofErr w:type="gramEnd"/>
+      <w:r>
+        <w:rPr>
+          <w:color w:val="666666"/>
+          <w:sz w:val="21"/>
+          <w:szCs w:val="21"/>
+        </w:rPr>
+        <w:t xml:space="preserve">), </w:t>
+      </w:r>
+      <w:proofErr w:type="spellStart"/>
+      <w:r>
+        <w:rPr>
+          <w:color w:val="666666"/>
+          <w:sz w:val="21"/>
+          <w:szCs w:val="21"/>
+        </w:rPr>
+        <w:t>q.y</w:t>
+      </w:r>
+      <w:proofErr w:type="spellEnd"/>
+      <w:r>
+        <w:rPr>
+          <w:color w:val="666666"/>
+          <w:sz w:val="21"/>
+          <w:szCs w:val="21"/>
+        </w:rPr>
+        <w:t xml:space="preserve"> = -dot(</w:t>
+      </w:r>
+      <w:proofErr w:type="spellStart"/>
+      <w:r>
+        <w:rPr>
+          <w:color w:val="666666"/>
+          <w:sz w:val="21"/>
+          <w:szCs w:val="21"/>
+        </w:rPr>
+        <w:t>u,p</w:t>
+      </w:r>
+      <w:proofErr w:type="spellEnd"/>
+      <w:r>
+        <w:rPr>
+          <w:color w:val="666666"/>
+          <w:sz w:val="21"/>
+          <w:szCs w:val="21"/>
+        </w:rPr>
+        <w:t xml:space="preserve">), </w:t>
+      </w:r>
+      <w:proofErr w:type="spellStart"/>
+      <w:r>
+        <w:rPr>
+          <w:color w:val="666666"/>
+          <w:sz w:val="21"/>
+          <w:szCs w:val="21"/>
+        </w:rPr>
+        <w:t>q.z</w:t>
+      </w:r>
+      <w:proofErr w:type="spellEnd"/>
+      <w:r>
+        <w:rPr>
+          <w:color w:val="666666"/>
+          <w:sz w:val="21"/>
+          <w:szCs w:val="21"/>
+        </w:rPr>
+        <w:t xml:space="preserve"> = dot(</w:t>
+      </w:r>
+      <w:proofErr w:type="spellStart"/>
+      <w:r>
+        <w:rPr>
+          <w:color w:val="666666"/>
+          <w:sz w:val="21"/>
+          <w:szCs w:val="21"/>
+        </w:rPr>
+        <w:t>f,p</w:t>
+      </w:r>
+      <w:proofErr w:type="spellEnd"/>
+      <w:r>
+        <w:rPr>
+          <w:color w:val="666666"/>
+          <w:sz w:val="21"/>
+          <w:szCs w:val="21"/>
+        </w:rPr>
+        <w:t>)</w:t>
+      </w:r>
+    </w:p>
+    <w:p>
+      <w:pPr>
+        <w:pStyle w:val="HTMLPreformatted"/>
+        <w:shd w:val="clear" w:color="auto" w:fill="F5F5F5"/>
+        <w:spacing w:before="300" w:after="300"/>
+        <w:rPr>
+          <w:color w:val="666666"/>
+          <w:sz w:val="21"/>
+          <w:szCs w:val="21"/>
+        </w:rPr>
+      </w:pPr>
+      <w:r>
+        <w:rPr>
+          <w:color w:val="666666"/>
+          <w:sz w:val="21"/>
+          <w:szCs w:val="21"/>
+        </w:rPr>
+        <w:t>p = -</w:t>
+      </w:r>
+      <w:proofErr w:type="gramStart"/>
+      <w:r>
+        <w:rPr>
+          <w:color w:val="666666"/>
+          <w:sz w:val="21"/>
+          <w:szCs w:val="21"/>
+        </w:rPr>
+        <w:t>vec3(</w:t>
+      </w:r>
+      <w:proofErr w:type="gramEnd"/>
+      <w:r>
+        <w:rPr>
+          <w:color w:val="666666"/>
+          <w:sz w:val="21"/>
+          <w:szCs w:val="21"/>
+        </w:rPr>
+        <w:t>vec4(q,0)*</w:t>
+      </w:r>
+      <w:proofErr w:type="spellStart"/>
+      <w:r>
+        <w:rPr>
+          <w:color w:val="666666"/>
+          <w:sz w:val="21"/>
+          <w:szCs w:val="21"/>
+        </w:rPr>
+        <w:t>modelView</w:t>
+      </w:r>
+      <w:proofErr w:type="spellEnd"/>
+      <w:r>
+        <w:rPr>
+          <w:color w:val="666666"/>
+          <w:sz w:val="21"/>
+          <w:szCs w:val="21"/>
+        </w:rPr>
+        <w:t xml:space="preserve">); </w:t>
+      </w:r>
+    </w:p>
+    <w:p>
+      <w:pPr>
+        <w:pStyle w:val="NormalWeb"/>
+        <w:shd w:val="clear" w:color="auto" w:fill="FFFFFF"/>
+        <w:spacing w:before="0" w:beforeAutospacing="0" w:after="360" w:afterAutospacing="0" w:line="360" w:lineRule="atLeast"/>
+        <w:rPr>
+          <w:rFonts w:ascii="Helvetica" w:hAnsi="Helvetica" w:cs="Helvetica"/>
+          <w:color w:val="141412"/>
+        </w:rPr>
+      </w:pPr>
+      <w:r>
+        <w:rPr>
+          <w:rFonts w:ascii="Helvetica" w:hAnsi="Helvetica" w:cs="Helvetica"/>
+          <w:color w:val="141412"/>
+        </w:rPr>
+        <w:t xml:space="preserve">As may be seen, the translation part (q) of this matrix is the position of the camera expressed in the </w:t>
+      </w:r>
+      <w:proofErr w:type="spellStart"/>
+      <w:r>
+        <w:rPr>
+          <w:rFonts w:ascii="Helvetica" w:hAnsi="Helvetica" w:cs="Helvetica"/>
+          <w:color w:val="141412"/>
+        </w:rPr>
+        <w:t>R</w:t>
+      </w:r>
+      <w:proofErr w:type="gramStart"/>
+      <w:r>
+        <w:rPr>
+          <w:rFonts w:ascii="Helvetica" w:hAnsi="Helvetica" w:cs="Helvetica"/>
+          <w:color w:val="141412"/>
+        </w:rPr>
+        <w:t>,u</w:t>
+      </w:r>
+      <w:proofErr w:type="spellEnd"/>
+      <w:proofErr w:type="gramEnd"/>
+      <w:r>
+        <w:rPr>
+          <w:rFonts w:ascii="Helvetica" w:hAnsi="Helvetica" w:cs="Helvetica"/>
+          <w:color w:val="141412"/>
+        </w:rPr>
+        <w:t>, and f coordinate system.</w:t>
+      </w:r>
     </w:p>
     <w:p>
       <w:pPr>
@@ -5201,6 +7648,25 @@
     <w:name w:val="Normal"/>
     <w:qFormat/>
     <w:rsid w:val="007F4D6E"/>
+  </w:style>
+  <w:style w:type="paragraph" w:styleId="Heading2">
+    <w:name w:val="heading 2"/>
+    <w:basedOn w:val="Normal"/>
+    <w:link w:val="Heading2Char"/>
+    <w:uiPriority w:val="9"/>
+    <w:qFormat/>
+    <w:rsid w:val="000C65F6"/>
+    <w:pPr>
+      <w:spacing w:before="100" w:beforeAutospacing="1" w:after="100" w:afterAutospacing="1" w:line="240" w:lineRule="auto"/>
+      <w:outlineLvl w:val="1"/>
+    </w:pPr>
+    <w:rPr>
+      <w:rFonts w:ascii="Times New Roman" w:eastAsia="Times New Roman" w:hAnsi="Times New Roman" w:cs="Times New Roman"/>
+      <w:b/>
+      <w:bCs/>
+      <w:sz w:val="36"/>
+      <w:szCs w:val="36"/>
+    </w:rPr>
   </w:style>
   <w:style w:type="character" w:default="1" w:styleId="DefaultParagraphFont">
     <w:name w:val="Default Paragraph Font"/>
@@ -5396,6 +7862,67 @@
     <w:name w:val="lit"/>
     <w:basedOn w:val="DefaultParagraphFont"/>
     <w:rsid w:val="00DF2C2D"/>
+  </w:style>
+  <w:style w:type="character" w:customStyle="1" w:styleId="Heading2Char">
+    <w:name w:val="Heading 2 Char"/>
+    <w:basedOn w:val="DefaultParagraphFont"/>
+    <w:link w:val="Heading2"/>
+    <w:uiPriority w:val="9"/>
+    <w:rsid w:val="000C65F6"/>
+    <w:rPr>
+      <w:rFonts w:ascii="Times New Roman" w:eastAsia="Times New Roman" w:hAnsi="Times New Roman" w:cs="Times New Roman"/>
+      <w:b/>
+      <w:bCs/>
+      <w:sz w:val="36"/>
+      <w:szCs w:val="36"/>
+    </w:rPr>
+  </w:style>
+  <w:style w:type="paragraph" w:styleId="NormalWeb">
+    <w:name w:val="Normal (Web)"/>
+    <w:basedOn w:val="Normal"/>
+    <w:uiPriority w:val="99"/>
+    <w:semiHidden/>
+    <w:unhideWhenUsed/>
+    <w:rsid w:val="000C65F6"/>
+    <w:pPr>
+      <w:spacing w:before="100" w:beforeAutospacing="1" w:after="100" w:afterAutospacing="1" w:line="240" w:lineRule="auto"/>
+    </w:pPr>
+    <w:rPr>
+      <w:rFonts w:ascii="Times New Roman" w:eastAsia="Times New Roman" w:hAnsi="Times New Roman" w:cs="Times New Roman"/>
+      <w:sz w:val="24"/>
+      <w:szCs w:val="24"/>
+    </w:rPr>
+  </w:style>
+  <w:style w:type="character" w:customStyle="1" w:styleId="apple-converted-space">
+    <w:name w:val="apple-converted-space"/>
+    <w:basedOn w:val="DefaultParagraphFont"/>
+    <w:rsid w:val="000C65F6"/>
+  </w:style>
+  <w:style w:type="character" w:styleId="Emphasis">
+    <w:name w:val="Emphasis"/>
+    <w:basedOn w:val="DefaultParagraphFont"/>
+    <w:uiPriority w:val="20"/>
+    <w:qFormat/>
+    <w:rsid w:val="000C65F6"/>
+    <w:rPr>
+      <w:i/>
+      <w:iCs/>
+    </w:rPr>
+  </w:style>
+  <w:style w:type="character" w:customStyle="1" w:styleId="mo">
+    <w:name w:val="mo"/>
+    <w:basedOn w:val="DefaultParagraphFont"/>
+    <w:rsid w:val="000C65F6"/>
+  </w:style>
+  <w:style w:type="character" w:customStyle="1" w:styleId="mi">
+    <w:name w:val="mi"/>
+    <w:basedOn w:val="DefaultParagraphFont"/>
+    <w:rsid w:val="000C65F6"/>
+  </w:style>
+  <w:style w:type="character" w:customStyle="1" w:styleId="mn">
+    <w:name w:val="mn"/>
+    <w:basedOn w:val="DefaultParagraphFont"/>
+    <w:rsid w:val="000C65F6"/>
   </w:style>
 </w:styles>
 </file>

</xml_diff>